<commit_message>
Last but Not Least
</commit_message>
<xml_diff>
--- a/CMPS350_Project Phase 1_Report.docx
+++ b/CMPS350_Project Phase 1_Report.docx
@@ -1,6 +1,6 @@
 
 <file path=word/document.xml><?xml version="1.0" encoding="utf-8"?>
-<w:document xmlns:wpc="http://schemas.microsoft.com/office/word/2010/wordprocessingCanvas" xmlns:cx="http://schemas.microsoft.com/office/drawing/2014/chartex" xmlns:cx1="http://schemas.microsoft.com/office/drawing/2015/9/8/chartex" xmlns:mc="http://schemas.openxmlformats.org/markup-compatibility/2006" xmlns:o="urn:schemas-microsoft-com:office:office" xmlns:r="http://schemas.openxmlformats.org/officeDocument/2006/relationships" xmlns:m="http://schemas.openxmlformats.org/officeDocument/2006/math" xmlns:v="urn:schemas-microsoft-com:vml" xmlns:wp14="http://schemas.microsoft.com/office/word/2010/wordprocessingDrawing" xmlns:wp="http://schemas.openxmlformats.org/drawingml/2006/wordprocessingDrawing" xmlns:w10="urn:schemas-microsoft-com:office:word" xmlns:w="http://schemas.openxmlformats.org/wordprocessingml/2006/main" xmlns:w14="http://schemas.microsoft.com/office/word/2010/wordml" xmlns:w15="http://schemas.microsoft.com/office/word/2012/wordml" xmlns:w16se="http://schemas.microsoft.com/office/word/2015/wordml/symex" xmlns:wpg="http://schemas.microsoft.com/office/word/2010/wordprocessingGroup" xmlns:wpi="http://schemas.microsoft.com/office/word/2010/wordprocessingInk" xmlns:wne="http://schemas.microsoft.com/office/word/2006/wordml" xmlns:wps="http://schemas.microsoft.com/office/word/2010/wordprocessingShape" mc:Ignorable="w14 w15 w16se wp14">
+<w:document xmlns:wpc="http://schemas.microsoft.com/office/word/2010/wordprocessingCanvas" xmlns:cx="http://schemas.microsoft.com/office/drawing/2014/chartex" xmlns:cx1="http://schemas.microsoft.com/office/drawing/2015/9/8/chartex" xmlns:cx2="http://schemas.microsoft.com/office/drawing/2015/10/21/chartex" xmlns:cx3="http://schemas.microsoft.com/office/drawing/2016/5/9/chartex" xmlns:cx4="http://schemas.microsoft.com/office/drawing/2016/5/10/chartex" xmlns:cx5="http://schemas.microsoft.com/office/drawing/2016/5/11/chartex" xmlns:cx6="http://schemas.microsoft.com/office/drawing/2016/5/12/chartex" xmlns:cx7="http://schemas.microsoft.com/office/drawing/2016/5/13/chartex" xmlns:cx8="http://schemas.microsoft.com/office/drawing/2016/5/14/chartex" xmlns:mc="http://schemas.openxmlformats.org/markup-compatibility/2006" xmlns:aink="http://schemas.microsoft.com/office/drawing/2016/ink" xmlns:am3d="http://schemas.microsoft.com/office/drawing/2017/model3d" xmlns:o="urn:schemas-microsoft-com:office:office" xmlns:oel="http://schemas.microsoft.com/office/2019/extlst" xmlns:r="http://schemas.openxmlformats.org/officeDocument/2006/relationships" xmlns:m="http://schemas.openxmlformats.org/officeDocument/2006/math" xmlns:v="urn:schemas-microsoft-com:vml" xmlns:wp14="http://schemas.microsoft.com/office/word/2010/wordprocessingDrawing" xmlns:wp="http://schemas.openxmlformats.org/drawingml/2006/wordprocessingDrawing" xmlns:w10="urn:schemas-microsoft-com:office:word" xmlns:w="http://schemas.openxmlformats.org/wordprocessingml/2006/main" xmlns:w14="http://schemas.microsoft.com/office/word/2010/wordml" xmlns:w15="http://schemas.microsoft.com/office/word/2012/wordml" xmlns:w16cex="http://schemas.microsoft.com/office/word/2018/wordml/cex" xmlns:w16cid="http://schemas.microsoft.com/office/word/2016/wordml/cid" xmlns:w16="http://schemas.microsoft.com/office/word/2018/wordml" xmlns:w16du="http://schemas.microsoft.com/office/word/2023/wordml/word16du" xmlns:w16sdtdh="http://schemas.microsoft.com/office/word/2020/wordml/sdtdatahash" xmlns:w16sdtfl="http://schemas.microsoft.com/office/word/2024/wordml/sdtformatlock" xmlns:w16se="http://schemas.microsoft.com/office/word/2015/wordml/symex" xmlns:wpg="http://schemas.microsoft.com/office/word/2010/wordprocessingGroup" xmlns:wpi="http://schemas.microsoft.com/office/word/2010/wordprocessingInk" xmlns:wne="http://schemas.microsoft.com/office/word/2006/wordml" xmlns:wps="http://schemas.microsoft.com/office/word/2010/wordprocessingShape" mc:Ignorable="w14 w15 w16se w16cid w16 w16cex w16sdtdh w16sdtfl w16du wp14">
   <w:body>
     <w:p>
       <w:pPr>
@@ -15,6 +15,8 @@
           <w:szCs w:val="24"/>
         </w:rPr>
       </w:pPr>
+      <w:bookmarkStart w:id="0" w:name="_Hlk195382953"/>
+      <w:bookmarkEnd w:id="0"/>
       <w:r>
         <w:rPr>
           <w:b/>
@@ -57,8 +59,21 @@
           <w:sz w:val="24"/>
           <w:szCs w:val="24"/>
         </w:rPr>
-        <w:t>E</w:t>
-      </w:r>
+        <w:t>Education Platform</w:t>
+      </w:r>
+    </w:p>
+    <w:p>
+      <w:pPr>
+        <w:spacing w:after="114"/>
+        <w:ind w:left="20" w:right="249"/>
+        <w:jc w:val="center"/>
+        <w:rPr>
+          <w:b/>
+          <w:bCs/>
+          <w:color w:val="C00000"/>
+          <w:vertAlign w:val="superscript"/>
+        </w:rPr>
+      </w:pPr>
       <w:r>
         <w:rPr>
           <w:b/>
@@ -67,60 +82,7 @@
           <w:sz w:val="24"/>
           <w:szCs w:val="24"/>
         </w:rPr>
-        <w:t>ducation</w:t>
-      </w:r>
-      <w:r>
-        <w:rPr>
-          <w:b/>
-          <w:bCs/>
-          <w:color w:val="auto"/>
-          <w:sz w:val="24"/>
-          <w:szCs w:val="24"/>
-        </w:rPr>
-        <w:t xml:space="preserve"> Platform</w:t>
-      </w:r>
-    </w:p>
-    <w:p>
-      <w:pPr>
-        <w:spacing w:after="114"/>
-        <w:ind w:left="20" w:right="249"/>
-        <w:jc w:val="center"/>
-        <w:rPr>
-          <w:b/>
-          <w:bCs/>
-          <w:color w:val="C00000"/>
-          <w:vertAlign w:val="superscript"/>
-        </w:rPr>
-      </w:pPr>
-      <w:r>
-        <w:rPr>
-          <w:b/>
-          <w:bCs/>
-          <w:color w:val="auto"/>
-          <w:sz w:val="24"/>
-          <w:szCs w:val="24"/>
-        </w:rPr>
-        <w:t>(1</w:t>
-      </w:r>
-      <w:r>
-        <w:rPr>
-          <w:b/>
-          <w:bCs/>
-          <w:color w:val="auto"/>
-          <w:sz w:val="24"/>
-          <w:szCs w:val="24"/>
-        </w:rPr>
-        <w:t>0</w:t>
-      </w:r>
-      <w:r>
-        <w:rPr>
-          <w:b/>
-          <w:bCs/>
-          <w:color w:val="auto"/>
-          <w:sz w:val="24"/>
-          <w:szCs w:val="24"/>
-        </w:rPr>
-        <w:t>% of the course grade)</w:t>
+        <w:t>(10% of the course grade)</w:t>
       </w:r>
     </w:p>
     <w:p>
@@ -247,7 +209,62 @@
                 <w:sz w:val="24"/>
                 <w:szCs w:val="24"/>
               </w:rPr>
-              <w:t>Student1 full name (StudentId)</w:t>
+              <w:t>Aly Deyab Abdelsalam Aly</w:t>
+            </w:r>
+            <w:r>
+              <w:rPr>
+                <w:bCs/>
+                <w:color w:val="auto"/>
+                <w:sz w:val="24"/>
+                <w:szCs w:val="24"/>
+              </w:rPr>
+              <w:t xml:space="preserve"> </w:t>
+            </w:r>
+            <w:r>
+              <w:rPr>
+                <w:bCs/>
+                <w:color w:val="auto"/>
+                <w:sz w:val="24"/>
+                <w:szCs w:val="24"/>
+              </w:rPr>
+              <w:t>(</w:t>
+            </w:r>
+            <w:r>
+              <w:rPr>
+                <w:bCs/>
+                <w:color w:val="auto"/>
+                <w:sz w:val="24"/>
+                <w:szCs w:val="24"/>
+              </w:rPr>
+              <w:t>20</w:t>
+            </w:r>
+            <w:r>
+              <w:rPr>
+                <w:bCs/>
+                <w:color w:val="auto"/>
+                <w:sz w:val="24"/>
+                <w:szCs w:val="24"/>
+              </w:rPr>
+              <w:t>2008905</w:t>
+            </w:r>
+            <w:r>
+              <w:rPr>
+                <w:bCs/>
+                <w:color w:val="auto"/>
+                <w:sz w:val="24"/>
+                <w:szCs w:val="24"/>
+              </w:rPr>
+              <w:t>)</w:t>
+            </w:r>
+            <w:r>
+              <w:rPr>
+                <w:rFonts w:ascii="Segoe UI" w:hAnsi="Segoe UI" w:cs="Segoe UI"/>
+                <w:color w:val="5B5FC7"/>
+                <w:sz w:val="18"/>
+                <w:szCs w:val="18"/>
+                <w:shd w:val="clear" w:color="auto" w:fill="FFFFFF"/>
+              </w:rPr>
+              <w:t xml:space="preserve"> </w:t>
             </w:r>
           </w:p>
           <w:p>
@@ -269,7 +286,43 @@
                 <w:sz w:val="24"/>
                 <w:szCs w:val="24"/>
               </w:rPr>
-              <w:t>Student2 full name (StudentId)</w:t>
+              <w:t>Mahmod Amr Mostafa Abdelmawgood</w:t>
+            </w:r>
+            <w:r>
+              <w:rPr>
+                <w:bCs/>
+                <w:color w:val="auto"/>
+                <w:sz w:val="24"/>
+                <w:szCs w:val="24"/>
+              </w:rPr>
+              <w:t xml:space="preserve"> </w:t>
+            </w:r>
+            <w:r>
+              <w:rPr>
+                <w:bCs/>
+                <w:color w:val="auto"/>
+                <w:sz w:val="24"/>
+                <w:szCs w:val="24"/>
+              </w:rPr>
+              <w:t>(</w:t>
+            </w:r>
+            <w:r>
+              <w:rPr>
+                <w:bCs/>
+                <w:color w:val="auto"/>
+                <w:sz w:val="24"/>
+                <w:szCs w:val="24"/>
+              </w:rPr>
+              <w:t>202105318</w:t>
+            </w:r>
+            <w:r>
+              <w:rPr>
+                <w:bCs/>
+                <w:color w:val="auto"/>
+                <w:sz w:val="24"/>
+                <w:szCs w:val="24"/>
+              </w:rPr>
+              <w:t>)</w:t>
             </w:r>
           </w:p>
           <w:p>
@@ -284,28 +337,6 @@
                 <w:szCs w:val="24"/>
               </w:rPr>
             </w:pPr>
-            <w:r>
-              <w:rPr>
-                <w:bCs/>
-                <w:color w:val="auto"/>
-                <w:sz w:val="24"/>
-                <w:szCs w:val="24"/>
-              </w:rPr>
-              <w:t>Student3 full name (StudentId)</w:t>
-            </w:r>
-          </w:p>
-          <w:p>
-            <w:pPr>
-              <w:spacing w:after="0" w:line="240" w:lineRule="auto"/>
-              <w:ind w:left="0" w:firstLine="0"/>
-              <w:jc w:val="left"/>
-              <w:rPr>
-                <w:bCs/>
-                <w:color w:val="auto"/>
-                <w:sz w:val="24"/>
-                <w:szCs w:val="24"/>
-              </w:rPr>
-            </w:pPr>
           </w:p>
           <w:p>
             <w:pPr>
@@ -335,7 +366,34 @@
                 <w:sz w:val="24"/>
                 <w:szCs w:val="24"/>
               </w:rPr>
-              <w:t xml:space="preserve"> student1@student.qu.edu.qa; student2@student.qu.edu.qa; student3@student.qu.edu.qa;</w:t>
+              <w:t xml:space="preserve"> </w:t>
+            </w:r>
+            <w:r>
+              <w:rPr>
+                <w:bCs/>
+                <w:color w:val="auto"/>
+                <w:sz w:val="24"/>
+                <w:szCs w:val="24"/>
+              </w:rPr>
+              <w:t>aa2008905@student.qu.edu.qa</w:t>
+            </w:r>
+            <w:r>
+              <w:rPr>
+                <w:bCs/>
+                <w:color w:val="auto"/>
+                <w:sz w:val="24"/>
+                <w:szCs w:val="24"/>
+              </w:rPr>
+              <w:t xml:space="preserve">; </w:t>
+            </w:r>
+            <w:r>
+              <w:rPr>
+                <w:bCs/>
+                <w:color w:val="auto"/>
+                <w:sz w:val="24"/>
+                <w:szCs w:val="24"/>
+              </w:rPr>
+              <w:t>ma2105318@student.qu.edu.qa</w:t>
             </w:r>
           </w:p>
         </w:tc>
@@ -389,15 +447,7 @@
                 <w:sz w:val="28"/>
                 <w:szCs w:val="28"/>
               </w:rPr>
-              <w:t xml:space="preserve">Give a public link to you code </w:t>
-            </w:r>
-            <w:r>
-              <w:rPr>
-                <w:color w:val="FF0000"/>
-                <w:sz w:val="28"/>
-                <w:szCs w:val="28"/>
-              </w:rPr>
-              <w:t>(It is not acceptable to send codes by email)</w:t>
+              <w:t>https://github.com/Mahmod-ma2105318/WebProject</w:t>
             </w:r>
           </w:p>
         </w:tc>
@@ -427,6 +477,7 @@
           <w:szCs w:val="44"/>
         </w:rPr>
       </w:pPr>
+      <w:proofErr w:type="gramStart"/>
       <w:r>
         <w:rPr>
           <w:b/>
@@ -447,6 +498,7 @@
         </w:rPr>
         <w:t>:</w:t>
       </w:r>
+      <w:proofErr w:type="gramEnd"/>
     </w:p>
     <w:p>
       <w:pPr>
@@ -510,6 +562,7 @@
         </w:rPr>
         <w:t xml:space="preserve"> or </w:t>
       </w:r>
+      <w:proofErr w:type="gramStart"/>
       <w:r>
         <w:rPr>
           <w:b/>
@@ -519,7 +572,19 @@
           <w:szCs w:val="21"/>
           <w:highlight w:val="yellow"/>
         </w:rPr>
-        <w:t>Not done</w:t>
+        <w:t>Not</w:t>
+      </w:r>
+      <w:proofErr w:type="gramEnd"/>
+      <w:r>
+        <w:rPr>
+          <w:b/>
+          <w:i/>
+          <w:iCs/>
+          <w:sz w:val="21"/>
+          <w:szCs w:val="21"/>
+          <w:highlight w:val="yellow"/>
+        </w:rPr>
+        <w:t xml:space="preserve"> done</w:t>
       </w:r>
       <w:r>
         <w:rPr>
@@ -773,6 +838,14 @@
                 <w:szCs w:val="20"/>
               </w:rPr>
             </w:pPr>
+            <w:r>
+              <w:rPr>
+                <w:rFonts w:ascii="Times New Roman" w:hAnsi="Times New Roman" w:cs="Times New Roman"/>
+                <w:sz w:val="20"/>
+                <w:szCs w:val="20"/>
+              </w:rPr>
+              <w:t>Working 100%</w:t>
+            </w:r>
           </w:p>
         </w:tc>
         <w:tc>
@@ -790,6 +863,14 @@
                 <w:szCs w:val="20"/>
               </w:rPr>
             </w:pPr>
+            <w:r>
+              <w:rPr>
+                <w:rFonts w:ascii="Times New Roman" w:hAnsi="Times New Roman" w:cs="Times New Roman"/>
+                <w:sz w:val="20"/>
+                <w:szCs w:val="20"/>
+              </w:rPr>
+              <w:t>Good</w:t>
+            </w:r>
           </w:p>
         </w:tc>
         <w:tc>
@@ -883,6 +964,50 @@
                 <w:szCs w:val="20"/>
               </w:rPr>
             </w:pPr>
+            <w:r>
+              <w:rPr>
+                <w:rFonts w:ascii="Times New Roman" w:hAnsi="Times New Roman" w:cs="Times New Roman"/>
+                <w:sz w:val="20"/>
+                <w:szCs w:val="20"/>
+              </w:rPr>
+              <w:t>Working 100%</w:t>
+            </w:r>
+          </w:p>
+          <w:p>
+            <w:pPr>
+              <w:autoSpaceDE w:val="0"/>
+              <w:autoSpaceDN w:val="0"/>
+              <w:adjustRightInd w:val="0"/>
+              <w:rPr>
+                <w:rFonts w:ascii="Times New Roman" w:hAnsi="Times New Roman" w:cs="Times New Roman"/>
+                <w:sz w:val="20"/>
+                <w:szCs w:val="20"/>
+              </w:rPr>
+            </w:pPr>
+            <w:r>
+              <w:rPr>
+                <w:rFonts w:ascii="Times New Roman" w:hAnsi="Times New Roman" w:cs="Times New Roman"/>
+                <w:sz w:val="20"/>
+                <w:szCs w:val="20"/>
+              </w:rPr>
+              <w:t>(</w:t>
+            </w:r>
+            <w:r>
+              <w:rPr>
+                <w:rFonts w:ascii="Times New Roman" w:hAnsi="Times New Roman" w:cs="Times New Roman"/>
+                <w:sz w:val="20"/>
+                <w:szCs w:val="20"/>
+              </w:rPr>
+              <w:t>Local Storage</w:t>
+            </w:r>
+            <w:r>
+              <w:rPr>
+                <w:rFonts w:ascii="Times New Roman" w:hAnsi="Times New Roman" w:cs="Times New Roman"/>
+                <w:sz w:val="20"/>
+                <w:szCs w:val="20"/>
+              </w:rPr>
+              <w:t>)</w:t>
+            </w:r>
           </w:p>
         </w:tc>
         <w:tc>
@@ -900,6 +1025,14 @@
                 <w:szCs w:val="20"/>
               </w:rPr>
             </w:pPr>
+            <w:r>
+              <w:rPr>
+                <w:rFonts w:ascii="Times New Roman" w:hAnsi="Times New Roman" w:cs="Times New Roman"/>
+                <w:sz w:val="20"/>
+                <w:szCs w:val="20"/>
+              </w:rPr>
+              <w:t>Good</w:t>
+            </w:r>
           </w:p>
         </w:tc>
         <w:tc>
@@ -993,6 +1126,14 @@
                 <w:szCs w:val="20"/>
               </w:rPr>
             </w:pPr>
+            <w:r>
+              <w:rPr>
+                <w:rFonts w:ascii="Times New Roman" w:hAnsi="Times New Roman" w:cs="Times New Roman"/>
+                <w:sz w:val="20"/>
+                <w:szCs w:val="20"/>
+              </w:rPr>
+              <w:t>Working 100%</w:t>
+            </w:r>
           </w:p>
         </w:tc>
         <w:tc>
@@ -1010,6 +1151,14 @@
                 <w:szCs w:val="20"/>
               </w:rPr>
             </w:pPr>
+            <w:r>
+              <w:rPr>
+                <w:rFonts w:ascii="Times New Roman" w:hAnsi="Times New Roman" w:cs="Times New Roman"/>
+                <w:sz w:val="20"/>
+                <w:szCs w:val="20"/>
+              </w:rPr>
+              <w:t>Good</w:t>
+            </w:r>
           </w:p>
         </w:tc>
         <w:tc>
@@ -1105,6 +1254,14 @@
                 <w:szCs w:val="20"/>
               </w:rPr>
             </w:pPr>
+            <w:r>
+              <w:rPr>
+                <w:rFonts w:ascii="Times New Roman" w:hAnsi="Times New Roman" w:cs="Times New Roman"/>
+                <w:sz w:val="20"/>
+                <w:szCs w:val="20"/>
+              </w:rPr>
+              <w:t>Working 100%</w:t>
+            </w:r>
           </w:p>
         </w:tc>
         <w:tc>
@@ -1122,6 +1279,14 @@
                 <w:szCs w:val="20"/>
               </w:rPr>
             </w:pPr>
+            <w:r>
+              <w:rPr>
+                <w:rFonts w:ascii="Times New Roman" w:hAnsi="Times New Roman" w:cs="Times New Roman"/>
+                <w:sz w:val="20"/>
+                <w:szCs w:val="20"/>
+              </w:rPr>
+              <w:t>Good</w:t>
+            </w:r>
           </w:p>
         </w:tc>
         <w:tc>
@@ -1159,6 +1324,7 @@
                 <w:szCs w:val="20"/>
               </w:rPr>
             </w:pPr>
+            <w:proofErr w:type="gramStart"/>
             <w:r>
               <w:rPr>
                 <w:rFonts w:ascii="Times New Roman" w:hAnsi="Times New Roman" w:cs="Times New Roman"/>
@@ -1166,7 +1332,17 @@
                 <w:sz w:val="20"/>
                 <w:szCs w:val="20"/>
               </w:rPr>
-              <w:t>Team work quality. Contributions of team members - All members should collaborate and contribute equally to the project.</w:t>
+              <w:t>Team work</w:t>
+            </w:r>
+            <w:proofErr w:type="gramEnd"/>
+            <w:r>
+              <w:rPr>
+                <w:rFonts w:ascii="Times New Roman" w:hAnsi="Times New Roman" w:cs="Times New Roman"/>
+                <w:color w:val="000000" w:themeColor="text1"/>
+                <w:sz w:val="20"/>
+                <w:szCs w:val="20"/>
+              </w:rPr>
+              <w:t xml:space="preserve"> quality. Contributions of team members - All members should collaborate and contribute equally to the project.</w:t>
             </w:r>
           </w:p>
         </w:tc>
@@ -1209,6 +1385,14 @@
                 <w:szCs w:val="20"/>
               </w:rPr>
             </w:pPr>
+            <w:r>
+              <w:rPr>
+                <w:rFonts w:ascii="Times New Roman" w:hAnsi="Times New Roman" w:cs="Times New Roman"/>
+                <w:sz w:val="20"/>
+                <w:szCs w:val="20"/>
+              </w:rPr>
+              <w:t>Working 100%</w:t>
+            </w:r>
           </w:p>
         </w:tc>
         <w:tc>
@@ -1224,6 +1408,14 @@
                 <w:szCs w:val="20"/>
               </w:rPr>
             </w:pPr>
+            <w:r>
+              <w:rPr>
+                <w:rFonts w:ascii="Times New Roman" w:hAnsi="Times New Roman" w:cs="Times New Roman"/>
+                <w:sz w:val="20"/>
+                <w:szCs w:val="20"/>
+              </w:rPr>
+              <w:t>Good</w:t>
+            </w:r>
           </w:p>
         </w:tc>
         <w:tc>
@@ -1266,7 +1458,27 @@
                 <w:sz w:val="20"/>
                 <w:szCs w:val="20"/>
               </w:rPr>
-              <w:t xml:space="preserve">Project report – description of the implemented app, what is implemented, what is missed .. </w:t>
+              <w:t>Project report – description of the implemented app, what is implemented, what is missed</w:t>
+            </w:r>
+            <w:proofErr w:type="gramStart"/>
+            <w:r>
+              <w:rPr>
+                <w:rFonts w:ascii="Times New Roman" w:hAnsi="Times New Roman" w:cs="Times New Roman"/>
+                <w:color w:val="000000" w:themeColor="text1"/>
+                <w:sz w:val="20"/>
+                <w:szCs w:val="20"/>
+              </w:rPr>
+              <w:t xml:space="preserve"> ..</w:t>
+            </w:r>
+            <w:proofErr w:type="gramEnd"/>
+            <w:r>
+              <w:rPr>
+                <w:rFonts w:ascii="Times New Roman" w:hAnsi="Times New Roman" w:cs="Times New Roman"/>
+                <w:color w:val="000000" w:themeColor="text1"/>
+                <w:sz w:val="20"/>
+                <w:szCs w:val="20"/>
+              </w:rPr>
+              <w:t xml:space="preserve"> </w:t>
             </w:r>
           </w:p>
         </w:tc>
@@ -1309,6 +1521,14 @@
                 <w:szCs w:val="20"/>
               </w:rPr>
             </w:pPr>
+            <w:r>
+              <w:rPr>
+                <w:rFonts w:ascii="Times New Roman" w:hAnsi="Times New Roman" w:cs="Times New Roman"/>
+                <w:sz w:val="20"/>
+                <w:szCs w:val="20"/>
+              </w:rPr>
+              <w:t>Working 100%</w:t>
+            </w:r>
           </w:p>
         </w:tc>
         <w:tc>
@@ -1324,6 +1544,14 @@
                 <w:szCs w:val="20"/>
               </w:rPr>
             </w:pPr>
+            <w:r>
+              <w:rPr>
+                <w:rFonts w:ascii="Times New Roman" w:hAnsi="Times New Roman" w:cs="Times New Roman"/>
+                <w:sz w:val="20"/>
+                <w:szCs w:val="20"/>
+              </w:rPr>
+              <w:t>Good</w:t>
+            </w:r>
           </w:p>
         </w:tc>
         <w:tc>
@@ -1744,6 +1972,7 @@
           <w:b/>
           <w:bCs/>
         </w:rPr>
+        <w:lastRenderedPageBreak/>
         <w:t xml:space="preserve">* Criteria for grading the functionality: </w:t>
       </w:r>
     </w:p>
@@ -1761,7 +1990,21 @@
         <w:rPr>
           <w:rFonts w:ascii="Times New Roman" w:hAnsi="Times New Roman" w:cs="Times New Roman"/>
         </w:rPr>
-        <w:t xml:space="preserve">- The functionality is working: you get 70% of the assigned grade. </w:t>
+        <w:t xml:space="preserve">- The functionality is </w:t>
+      </w:r>
+      <w:proofErr w:type="gramStart"/>
+      <w:r>
+        <w:rPr>
+          <w:rFonts w:ascii="Times New Roman" w:hAnsi="Times New Roman" w:cs="Times New Roman"/>
+        </w:rPr>
+        <w:t>working:</w:t>
+      </w:r>
+      <w:proofErr w:type="gramEnd"/>
+      <w:r>
+        <w:rPr>
+          <w:rFonts w:ascii="Times New Roman" w:hAnsi="Times New Roman" w:cs="Times New Roman"/>
+        </w:rPr>
+        <w:t xml:space="preserve"> you get 70% of the assigned grade. </w:t>
       </w:r>
     </w:p>
     <w:p>
@@ -1778,7 +2021,35 @@
         <w:rPr>
           <w:rFonts w:ascii="Times New Roman" w:hAnsi="Times New Roman" w:cs="Times New Roman"/>
         </w:rPr>
-        <w:t xml:space="preserve">- The functionality is not working: you lose 40% of assigned grade. </w:t>
+        <w:t xml:space="preserve">- The functionality is not </w:t>
+      </w:r>
+      <w:proofErr w:type="gramStart"/>
+      <w:r>
+        <w:rPr>
+          <w:rFonts w:ascii="Times New Roman" w:hAnsi="Times New Roman" w:cs="Times New Roman"/>
+        </w:rPr>
+        <w:t>working:</w:t>
+      </w:r>
+      <w:proofErr w:type="gramEnd"/>
+      <w:r>
+        <w:rPr>
+          <w:rFonts w:ascii="Times New Roman" w:hAnsi="Times New Roman" w:cs="Times New Roman"/>
+        </w:rPr>
+        <w:t xml:space="preserve"> you lose 40% of </w:t>
+      </w:r>
+      <w:proofErr w:type="gramStart"/>
+      <w:r>
+        <w:rPr>
+          <w:rFonts w:ascii="Times New Roman" w:hAnsi="Times New Roman" w:cs="Times New Roman"/>
+        </w:rPr>
+        <w:t>assigned</w:t>
+      </w:r>
+      <w:proofErr w:type="gramEnd"/>
+      <w:r>
+        <w:rPr>
+          <w:rFonts w:ascii="Times New Roman" w:hAnsi="Times New Roman" w:cs="Times New Roman"/>
+        </w:rPr>
+        <w:t xml:space="preserve"> grade. </w:t>
       </w:r>
     </w:p>
     <w:p>
@@ -2260,14 +2531,46 @@
           <w:b/>
           <w:bCs/>
         </w:rPr>
-        <w:t>[100-85]. You should work hard to and demonstrate the merits of your application to earn those grades.+</w:t>
-      </w:r>
+        <w:t xml:space="preserve">[100-85]. You should work hard to and demonstrate the merits of your application to earn those </w:t>
+      </w:r>
+      <w:proofErr w:type="gramStart"/>
+      <w:r>
+        <w:rPr>
+          <w:rFonts w:ascii="Times New Roman" w:hAnsi="Times New Roman" w:cs="Times New Roman"/>
+          <w:b/>
+          <w:bCs/>
+        </w:rPr>
+        <w:t>grades.+</w:t>
+      </w:r>
+      <w:proofErr w:type="gramEnd"/>
     </w:p>
     <w:p>
       <w:pPr>
         <w:ind w:left="1800" w:hanging="1800"/>
         <w:rPr>
           <w:rFonts w:ascii="Times New Roman" w:hAnsi="Times New Roman" w:cs="Times New Roman"/>
+        </w:rPr>
+      </w:pPr>
+    </w:p>
+    <w:p>
+      <w:pPr>
+        <w:spacing w:after="114"/>
+        <w:ind w:left="20" w:right="249"/>
+        <w:rPr>
+          <w:b/>
+          <w:bCs/>
+          <w:vertAlign w:val="superscript"/>
+        </w:rPr>
+      </w:pPr>
+    </w:p>
+    <w:p>
+      <w:pPr>
+        <w:spacing w:after="114"/>
+        <w:ind w:left="20" w:right="249"/>
+        <w:rPr>
+          <w:b/>
+          <w:bCs/>
+          <w:vertAlign w:val="superscript"/>
         </w:rPr>
       </w:pPr>
     </w:p>
@@ -2340,14 +2643,149 @@
         <w:t>Description of your proposed platform</w:t>
       </w:r>
     </w:p>
-    <w:p/>
     <w:p>
-      <w:r>
-        <w:rPr>
-          <w:highlight w:val="yellow"/>
-        </w:rPr>
-        <w:t>Give an overview of how your application works</w:t>
-      </w:r>
+      <w:pPr>
+        <w:pStyle w:val="ListParagraph"/>
+        <w:numPr>
+          <w:ilvl w:val="0"/>
+          <w:numId w:val="33"/>
+        </w:numPr>
+      </w:pPr>
+      <w:r>
+        <w:t>The first</w:t>
+      </w:r>
+      <w:r>
+        <w:t xml:space="preserve"> page is </w:t>
+      </w:r>
+      <w:r>
+        <w:t>a login</w:t>
+      </w:r>
+      <w:r>
+        <w:t xml:space="preserve"> screen where users can log in to the platform</w:t>
+      </w:r>
+      <w:r>
+        <w:t>.</w:t>
+      </w:r>
+    </w:p>
+    <w:p>
+      <w:pPr>
+        <w:pStyle w:val="ListParagraph"/>
+        <w:numPr>
+          <w:ilvl w:val="0"/>
+          <w:numId w:val="33"/>
+        </w:numPr>
+      </w:pPr>
+      <w:r>
+        <w:lastRenderedPageBreak/>
+        <w:t>If</w:t>
+      </w:r>
+      <w:r>
+        <w:t xml:space="preserve"> the user is </w:t>
+      </w:r>
+      <w:r>
+        <w:t>a student,</w:t>
+      </w:r>
+      <w:r>
+        <w:t xml:space="preserve"> he will be navigated to </w:t>
+      </w:r>
+      <w:r>
+        <w:t>the student</w:t>
+      </w:r>
+      <w:r>
+        <w:t xml:space="preserve"> screen (student.js) where he can find the courses (Registered, current and finished), logout will navigate back to </w:t>
+      </w:r>
+      <w:r>
+        <w:t>the login</w:t>
+      </w:r>
+      <w:r>
+        <w:t xml:space="preserve"> screen.</w:t>
+      </w:r>
+    </w:p>
+    <w:p>
+      <w:pPr>
+        <w:pStyle w:val="ListParagraph"/>
+        <w:numPr>
+          <w:ilvl w:val="0"/>
+          <w:numId w:val="33"/>
+        </w:numPr>
+      </w:pPr>
+      <w:r>
+        <w:t>If</w:t>
+      </w:r>
+      <w:r>
+        <w:t xml:space="preserve"> the user is </w:t>
+      </w:r>
+      <w:r>
+        <w:t>an admin,</w:t>
+      </w:r>
+      <w:r>
+        <w:t xml:space="preserve"> he will be navigated to </w:t>
+      </w:r>
+      <w:r>
+        <w:t>an admin</w:t>
+      </w:r>
+      <w:r>
+        <w:t xml:space="preserve"> screen (admin.js) where he can find the courses (currently taken </w:t>
+      </w:r>
+      <w:r>
+        <w:t>courses and</w:t>
+      </w:r>
+      <w:r>
+        <w:t xml:space="preserve"> pending courses) and he can validate courses and add new courses.</w:t>
+      </w:r>
+    </w:p>
+    <w:p>
+      <w:pPr>
+        <w:pStyle w:val="ListParagraph"/>
+        <w:numPr>
+          <w:ilvl w:val="0"/>
+          <w:numId w:val="33"/>
+        </w:numPr>
+      </w:pPr>
+      <w:r>
+        <w:t>If</w:t>
+      </w:r>
+      <w:r>
+        <w:t xml:space="preserve"> the user is </w:t>
+      </w:r>
+      <w:r>
+        <w:t>an instructor,</w:t>
+      </w:r>
+      <w:r>
+        <w:t xml:space="preserve"> he will be navigated to </w:t>
+      </w:r>
+      <w:r>
+        <w:t>an instructor</w:t>
+      </w:r>
+      <w:r>
+        <w:t xml:space="preserve"> screen (instructor.js) where he can find the courses (</w:t>
+      </w:r>
+      <w:r>
+        <w:t>courses he is teaching</w:t>
+      </w:r>
+      <w:r>
+        <w:t xml:space="preserve">) and </w:t>
+      </w:r>
+      <w:r>
+        <w:t xml:space="preserve">he can </w:t>
+      </w:r>
+      <w:r>
+        <w:t>give</w:t>
+      </w:r>
+      <w:r>
+        <w:t xml:space="preserve"> grades </w:t>
+      </w:r>
+      <w:r>
+        <w:t>to</w:t>
+      </w:r>
+      <w:r>
+        <w:t xml:space="preserve"> students.</w:t>
+      </w:r>
+    </w:p>
+    <w:p>
+      <w:pPr>
+        <w:ind w:left="0" w:firstLine="0"/>
+      </w:pPr>
     </w:p>
     <w:p>
       <w:pPr>
@@ -2377,6 +2815,61 @@
       </w:r>
     </w:p>
     <w:p>
+      <w:r>
+        <w:rPr>
+          <w:noProof/>
+        </w:rPr>
+        <w:drawing>
+          <wp:inline distT="0" distB="0" distL="0" distR="0" wp14:anchorId="56C1D6F3" wp14:editId="1C8E7EC5">
+            <wp:extent cx="6858000" cy="6096000"/>
+            <wp:effectExtent l="0" t="0" r="0" b="0"/>
+            <wp:docPr id="1937242385" name="Picture 2"/>
+            <wp:cNvGraphicFramePr>
+              <a:graphicFrameLocks xmlns:a="http://schemas.openxmlformats.org/drawingml/2006/main" noChangeAspect="1"/>
+            </wp:cNvGraphicFramePr>
+            <a:graphic xmlns:a="http://schemas.openxmlformats.org/drawingml/2006/main">
+              <a:graphicData uri="http://schemas.openxmlformats.org/drawingml/2006/picture">
+                <pic:pic xmlns:pic="http://schemas.openxmlformats.org/drawingml/2006/picture">
+                  <pic:nvPicPr>
+                    <pic:cNvPr id="0" name="Picture 3"/>
+                    <pic:cNvPicPr>
+                      <a:picLocks noChangeAspect="1" noChangeArrowheads="1"/>
+                    </pic:cNvPicPr>
+                  </pic:nvPicPr>
+                  <pic:blipFill>
+                    <a:blip r:embed="rId11">
+                      <a:extLst>
+                        <a:ext uri="{28A0092B-C50C-407E-A947-70E740481C1C}">
+                          <a14:useLocalDpi xmlns:a14="http://schemas.microsoft.com/office/drawing/2010/main" val="0"/>
+                        </a:ext>
+                      </a:extLst>
+                    </a:blip>
+                    <a:srcRect/>
+                    <a:stretch>
+                      <a:fillRect/>
+                    </a:stretch>
+                  </pic:blipFill>
+                  <pic:spPr bwMode="auto">
+                    <a:xfrm>
+                      <a:off x="0" y="0"/>
+                      <a:ext cx="6858000" cy="6096000"/>
+                    </a:xfrm>
+                    <a:prstGeom prst="rect">
+                      <a:avLst/>
+                    </a:prstGeom>
+                    <a:noFill/>
+                    <a:ln>
+                      <a:noFill/>
+                    </a:ln>
+                  </pic:spPr>
+                </pic:pic>
+              </a:graphicData>
+            </a:graphic>
+          </wp:inline>
+        </w:drawing>
+      </w:r>
+    </w:p>
+    <w:p>
       <w:pPr>
         <w:pStyle w:val="Heading1"/>
         <w:numPr>
@@ -2386,22 +2879,66 @@
         <w:spacing w:before="240" w:after="120"/>
       </w:pPr>
       <w:r>
+        <w:lastRenderedPageBreak/>
         <w:t>Entities</w:t>
       </w:r>
       <w:r>
         <w:t xml:space="preserve"> class diagram</w:t>
       </w:r>
     </w:p>
-    <w:p/>
     <w:p>
-      <w:pPr>
-        <w:jc w:val="center"/>
-      </w:pPr>
-      <w:r>
-        <w:rPr>
-          <w:highlight w:val="yellow"/>
-        </w:rPr>
-        <w:t>Describe your data as a class diagram or Entity Association diagram</w:t>
+      <w:r>
+        <w:rPr>
+          <w:noProof/>
+        </w:rPr>
+        <w:drawing>
+          <wp:inline distT="0" distB="0" distL="0" distR="0" wp14:anchorId="27FD5B6B" wp14:editId="3664B3AD">
+            <wp:extent cx="6848475" cy="4943475"/>
+            <wp:effectExtent l="0" t="0" r="9525" b="9525"/>
+            <wp:docPr id="249370411" name="Picture 1" descr="A diagram of a software company&#10;&#10;AI-generated content may be incorrect."/>
+            <wp:cNvGraphicFramePr>
+              <a:graphicFrameLocks xmlns:a="http://schemas.openxmlformats.org/drawingml/2006/main" noChangeAspect="1"/>
+            </wp:cNvGraphicFramePr>
+            <a:graphic xmlns:a="http://schemas.openxmlformats.org/drawingml/2006/main">
+              <a:graphicData uri="http://schemas.openxmlformats.org/drawingml/2006/picture">
+                <pic:pic xmlns:pic="http://schemas.openxmlformats.org/drawingml/2006/picture">
+                  <pic:nvPicPr>
+                    <pic:cNvPr id="249370411" name="Picture 1" descr="A diagram of a software company&#10;&#10;AI-generated content may be incorrect."/>
+                    <pic:cNvPicPr>
+                      <a:picLocks noChangeAspect="1" noChangeArrowheads="1"/>
+                    </pic:cNvPicPr>
+                  </pic:nvPicPr>
+                  <pic:blipFill>
+                    <a:blip r:embed="rId12">
+                      <a:extLst>
+                        <a:ext uri="{28A0092B-C50C-407E-A947-70E740481C1C}">
+                          <a14:useLocalDpi xmlns:a14="http://schemas.microsoft.com/office/drawing/2010/main" val="0"/>
+                        </a:ext>
+                      </a:extLst>
+                    </a:blip>
+                    <a:srcRect/>
+                    <a:stretch>
+                      <a:fillRect/>
+                    </a:stretch>
+                  </pic:blipFill>
+                  <pic:spPr bwMode="auto">
+                    <a:xfrm>
+                      <a:off x="0" y="0"/>
+                      <a:ext cx="6848475" cy="4943475"/>
+                    </a:xfrm>
+                    <a:prstGeom prst="rect">
+                      <a:avLst/>
+                    </a:prstGeom>
+                    <a:noFill/>
+                    <a:ln>
+                      <a:noFill/>
+                    </a:ln>
+                  </pic:spPr>
+                </pic:pic>
+              </a:graphicData>
+            </a:graphic>
+          </wp:inline>
+        </w:drawing>
       </w:r>
     </w:p>
     <w:p>
@@ -2421,9 +2958,377 @@
       <w:pPr>
         <w:ind w:left="0" w:firstLine="0"/>
         <w:jc w:val="center"/>
-      </w:pPr>
-      <w:r>
-        <w:t>List all the methods (functions) to query your data entities</w:t>
+        <w:rPr>
+          <w:b/>
+          <w:bCs/>
+          <w:sz w:val="32"/>
+          <w:szCs w:val="32"/>
+        </w:rPr>
+      </w:pPr>
+      <w:r>
+        <w:rPr>
+          <w:b/>
+          <w:bCs/>
+          <w:sz w:val="32"/>
+          <w:szCs w:val="32"/>
+        </w:rPr>
+        <w:t>Local Storage:</w:t>
+      </w:r>
+    </w:p>
+    <w:p>
+      <w:pPr>
+        <w:ind w:left="0" w:firstLine="0"/>
+        <w:jc w:val="center"/>
+      </w:pPr>
+      <w:r>
+        <w:rPr>
+          <w:noProof/>
+        </w:rPr>
+        <w:drawing>
+          <wp:inline distT="0" distB="0" distL="0" distR="0" wp14:anchorId="3D0030F6" wp14:editId="0D5FAA0E">
+            <wp:extent cx="5124450" cy="1704975"/>
+            <wp:effectExtent l="0" t="0" r="0" b="9525"/>
+            <wp:docPr id="2079541177" name="Picture 1" descr="A screenshot of a computer&#10;&#10;AI-generated content may be incorrect."/>
+            <wp:cNvGraphicFramePr>
+              <a:graphicFrameLocks xmlns:a="http://schemas.openxmlformats.org/drawingml/2006/main" noChangeAspect="1"/>
+            </wp:cNvGraphicFramePr>
+            <a:graphic xmlns:a="http://schemas.openxmlformats.org/drawingml/2006/main">
+              <a:graphicData uri="http://schemas.openxmlformats.org/drawingml/2006/picture">
+                <pic:pic xmlns:pic="http://schemas.openxmlformats.org/drawingml/2006/picture">
+                  <pic:nvPicPr>
+                    <pic:cNvPr id="2079541177" name="Picture 1" descr="A screenshot of a computer&#10;&#10;AI-generated content may be incorrect."/>
+                    <pic:cNvPicPr/>
+                  </pic:nvPicPr>
+                  <pic:blipFill>
+                    <a:blip r:embed="rId13"/>
+                    <a:stretch>
+                      <a:fillRect/>
+                    </a:stretch>
+                  </pic:blipFill>
+                  <pic:spPr>
+                    <a:xfrm>
+                      <a:off x="0" y="0"/>
+                      <a:ext cx="5124450" cy="1704975"/>
+                    </a:xfrm>
+                    <a:prstGeom prst="rect">
+                      <a:avLst/>
+                    </a:prstGeom>
+                  </pic:spPr>
+                </pic:pic>
+              </a:graphicData>
+            </a:graphic>
+          </wp:inline>
+        </w:drawing>
+      </w:r>
+    </w:p>
+    <w:p>
+      <w:pPr>
+        <w:ind w:left="0" w:firstLine="0"/>
+        <w:jc w:val="center"/>
+      </w:pPr>
+    </w:p>
+    <w:p>
+      <w:pPr>
+        <w:ind w:left="0" w:firstLine="0"/>
+        <w:jc w:val="center"/>
+      </w:pPr>
+    </w:p>
+    <w:p>
+      <w:pPr>
+        <w:ind w:left="0" w:firstLine="0"/>
+        <w:jc w:val="center"/>
+      </w:pPr>
+    </w:p>
+    <w:p>
+      <w:pPr>
+        <w:ind w:left="0" w:firstLine="0"/>
+        <w:jc w:val="center"/>
+      </w:pPr>
+    </w:p>
+    <w:p>
+      <w:pPr>
+        <w:ind w:left="0" w:firstLine="0"/>
+        <w:jc w:val="center"/>
+      </w:pPr>
+    </w:p>
+    <w:p>
+      <w:pPr>
+        <w:ind w:left="0" w:firstLine="0"/>
+        <w:jc w:val="center"/>
+        <w:rPr>
+          <w:b/>
+          <w:bCs/>
+          <w:sz w:val="32"/>
+          <w:szCs w:val="32"/>
+        </w:rPr>
+      </w:pPr>
+      <w:r>
+        <w:rPr>
+          <w:b/>
+          <w:bCs/>
+          <w:sz w:val="32"/>
+          <w:szCs w:val="32"/>
+        </w:rPr>
+        <w:lastRenderedPageBreak/>
+        <w:t>Json:</w:t>
+      </w:r>
+    </w:p>
+    <w:p>
+      <w:pPr>
+        <w:ind w:left="0" w:firstLine="0"/>
+        <w:jc w:val="center"/>
+      </w:pPr>
+      <w:r>
+        <w:rPr>
+          <w:noProof/>
+        </w:rPr>
+        <w:drawing>
+          <wp:inline distT="0" distB="0" distL="0" distR="0" wp14:anchorId="502C54F3" wp14:editId="45734FF0">
+            <wp:extent cx="3333750" cy="4019550"/>
+            <wp:effectExtent l="0" t="0" r="0" b="0"/>
+            <wp:docPr id="1648978013" name="Picture 1" descr="A screen shot of a computer program&#10;&#10;AI-generated content may be incorrect."/>
+            <wp:cNvGraphicFramePr>
+              <a:graphicFrameLocks xmlns:a="http://schemas.openxmlformats.org/drawingml/2006/main" noChangeAspect="1"/>
+            </wp:cNvGraphicFramePr>
+            <a:graphic xmlns:a="http://schemas.openxmlformats.org/drawingml/2006/main">
+              <a:graphicData uri="http://schemas.openxmlformats.org/drawingml/2006/picture">
+                <pic:pic xmlns:pic="http://schemas.openxmlformats.org/drawingml/2006/picture">
+                  <pic:nvPicPr>
+                    <pic:cNvPr id="1648978013" name="Picture 1" descr="A screen shot of a computer program&#10;&#10;AI-generated content may be incorrect."/>
+                    <pic:cNvPicPr/>
+                  </pic:nvPicPr>
+                  <pic:blipFill>
+                    <a:blip r:embed="rId14"/>
+                    <a:stretch>
+                      <a:fillRect/>
+                    </a:stretch>
+                  </pic:blipFill>
+                  <pic:spPr>
+                    <a:xfrm>
+                      <a:off x="0" y="0"/>
+                      <a:ext cx="3333750" cy="4019550"/>
+                    </a:xfrm>
+                    <a:prstGeom prst="rect">
+                      <a:avLst/>
+                    </a:prstGeom>
+                  </pic:spPr>
+                </pic:pic>
+              </a:graphicData>
+            </a:graphic>
+          </wp:inline>
+        </w:drawing>
+      </w:r>
+    </w:p>
+    <w:p>
+      <w:pPr>
+        <w:ind w:left="0" w:firstLine="0"/>
+        <w:jc w:val="center"/>
+        <w:rPr>
+          <w:noProof/>
+        </w:rPr>
+      </w:pPr>
+    </w:p>
+    <w:p>
+      <w:pPr>
+        <w:ind w:left="0" w:firstLine="0"/>
+        <w:jc w:val="center"/>
+        <w:rPr>
+          <w:noProof/>
+        </w:rPr>
+      </w:pPr>
+      <w:r>
+        <w:rPr>
+          <w:noProof/>
+        </w:rPr>
+        <w:lastRenderedPageBreak/>
+        <w:drawing>
+          <wp:inline distT="0" distB="0" distL="0" distR="0" wp14:anchorId="714B10D3" wp14:editId="01D8B7EB">
+            <wp:extent cx="3286125" cy="6276975"/>
+            <wp:effectExtent l="0" t="0" r="9525" b="9525"/>
+            <wp:docPr id="1826313811" name="Picture 1" descr="A screen shot of a computer program&#10;&#10;AI-generated content may be incorrect."/>
+            <wp:cNvGraphicFramePr>
+              <a:graphicFrameLocks xmlns:a="http://schemas.openxmlformats.org/drawingml/2006/main" noChangeAspect="1"/>
+            </wp:cNvGraphicFramePr>
+            <a:graphic xmlns:a="http://schemas.openxmlformats.org/drawingml/2006/main">
+              <a:graphicData uri="http://schemas.openxmlformats.org/drawingml/2006/picture">
+                <pic:pic xmlns:pic="http://schemas.openxmlformats.org/drawingml/2006/picture">
+                  <pic:nvPicPr>
+                    <pic:cNvPr id="1826313811" name="Picture 1" descr="A screen shot of a computer program&#10;&#10;AI-generated content may be incorrect."/>
+                    <pic:cNvPicPr/>
+                  </pic:nvPicPr>
+                  <pic:blipFill rotWithShape="1">
+                    <a:blip r:embed="rId15"/>
+                    <a:srcRect l="1" r="42017"/>
+                    <a:stretch/>
+                  </pic:blipFill>
+                  <pic:spPr bwMode="auto">
+                    <a:xfrm>
+                      <a:off x="0" y="0"/>
+                      <a:ext cx="3286125" cy="6276975"/>
+                    </a:xfrm>
+                    <a:prstGeom prst="rect">
+                      <a:avLst/>
+                    </a:prstGeom>
+                    <a:ln>
+                      <a:noFill/>
+                    </a:ln>
+                    <a:extLst>
+                      <a:ext uri="{53640926-AAD7-44D8-BBD7-CCE9431645EC}">
+                        <a14:shadowObscured xmlns:a14="http://schemas.microsoft.com/office/drawing/2010/main"/>
+                      </a:ext>
+                    </a:extLst>
+                  </pic:spPr>
+                </pic:pic>
+              </a:graphicData>
+            </a:graphic>
+          </wp:inline>
+        </w:drawing>
+      </w:r>
+      <w:r>
+        <w:rPr>
+          <w:noProof/>
+        </w:rPr>
+        <w:drawing>
+          <wp:inline distT="0" distB="0" distL="0" distR="0" wp14:anchorId="1013701E" wp14:editId="54C0FA5A">
+            <wp:extent cx="3238500" cy="6276975"/>
+            <wp:effectExtent l="0" t="0" r="0" b="9525"/>
+            <wp:docPr id="453117896" name="Picture 1" descr="A screen shot of a computer program&#10;&#10;AI-generated content may be incorrect."/>
+            <wp:cNvGraphicFramePr>
+              <a:graphicFrameLocks xmlns:a="http://schemas.openxmlformats.org/drawingml/2006/main" noChangeAspect="1"/>
+            </wp:cNvGraphicFramePr>
+            <a:graphic xmlns:a="http://schemas.openxmlformats.org/drawingml/2006/main">
+              <a:graphicData uri="http://schemas.openxmlformats.org/drawingml/2006/picture">
+                <pic:pic xmlns:pic="http://schemas.openxmlformats.org/drawingml/2006/picture">
+                  <pic:nvPicPr>
+                    <pic:cNvPr id="453117896" name="Picture 1" descr="A screen shot of a computer program&#10;&#10;AI-generated content may be incorrect."/>
+                    <pic:cNvPicPr/>
+                  </pic:nvPicPr>
+                  <pic:blipFill rotWithShape="1">
+                    <a:blip r:embed="rId16"/>
+                    <a:srcRect r="13265"/>
+                    <a:stretch/>
+                  </pic:blipFill>
+                  <pic:spPr bwMode="auto">
+                    <a:xfrm>
+                      <a:off x="0" y="0"/>
+                      <a:ext cx="3238500" cy="6276975"/>
+                    </a:xfrm>
+                    <a:prstGeom prst="rect">
+                      <a:avLst/>
+                    </a:prstGeom>
+                    <a:ln>
+                      <a:noFill/>
+                    </a:ln>
+                    <a:extLst>
+                      <a:ext uri="{53640926-AAD7-44D8-BBD7-CCE9431645EC}">
+                        <a14:shadowObscured xmlns:a14="http://schemas.microsoft.com/office/drawing/2010/main"/>
+                      </a:ext>
+                    </a:extLst>
+                  </pic:spPr>
+                </pic:pic>
+              </a:graphicData>
+            </a:graphic>
+          </wp:inline>
+        </w:drawing>
+      </w:r>
+    </w:p>
+    <w:p>
+      <w:pPr>
+        <w:ind w:left="0" w:firstLine="0"/>
+        <w:jc w:val="center"/>
+      </w:pPr>
+    </w:p>
+    <w:p>
+      <w:pPr>
+        <w:ind w:left="0" w:firstLine="0"/>
+        <w:jc w:val="center"/>
+      </w:pPr>
+      <w:r>
+        <w:rPr>
+          <w:noProof/>
+        </w:rPr>
+        <w:lastRenderedPageBreak/>
+        <w:drawing>
+          <wp:inline distT="0" distB="0" distL="0" distR="0" wp14:anchorId="77B99ABB" wp14:editId="599770A4">
+            <wp:extent cx="3267075" cy="4829175"/>
+            <wp:effectExtent l="0" t="0" r="9525" b="9525"/>
+            <wp:docPr id="712659837" name="Picture 1" descr="A screen shot of a computer program&#10;&#10;AI-generated content may be incorrect."/>
+            <wp:cNvGraphicFramePr>
+              <a:graphicFrameLocks xmlns:a="http://schemas.openxmlformats.org/drawingml/2006/main" noChangeAspect="1"/>
+            </wp:cNvGraphicFramePr>
+            <a:graphic xmlns:a="http://schemas.openxmlformats.org/drawingml/2006/main">
+              <a:graphicData uri="http://schemas.openxmlformats.org/drawingml/2006/picture">
+                <pic:pic xmlns:pic="http://schemas.openxmlformats.org/drawingml/2006/picture">
+                  <pic:nvPicPr>
+                    <pic:cNvPr id="712659837" name="Picture 1" descr="A screen shot of a computer program&#10;&#10;AI-generated content may be incorrect."/>
+                    <pic:cNvPicPr/>
+                  </pic:nvPicPr>
+                  <pic:blipFill>
+                    <a:blip r:embed="rId17"/>
+                    <a:stretch>
+                      <a:fillRect/>
+                    </a:stretch>
+                  </pic:blipFill>
+                  <pic:spPr>
+                    <a:xfrm>
+                      <a:off x="0" y="0"/>
+                      <a:ext cx="3267075" cy="4829175"/>
+                    </a:xfrm>
+                    <a:prstGeom prst="rect">
+                      <a:avLst/>
+                    </a:prstGeom>
+                  </pic:spPr>
+                </pic:pic>
+              </a:graphicData>
+            </a:graphic>
+          </wp:inline>
+        </w:drawing>
+      </w:r>
+      <w:r>
+        <w:rPr>
+          <w:noProof/>
+        </w:rPr>
+        <w:t xml:space="preserve"> </w:t>
+      </w:r>
+      <w:r>
+        <w:rPr>
+          <w:noProof/>
+        </w:rPr>
+        <w:drawing>
+          <wp:inline distT="0" distB="0" distL="0" distR="0" wp14:anchorId="24059329" wp14:editId="169C618F">
+            <wp:extent cx="2819400" cy="4562475"/>
+            <wp:effectExtent l="0" t="0" r="0" b="9525"/>
+            <wp:docPr id="102212150" name="Picture 1" descr="A screen shot of a computer program&#10;&#10;AI-generated content may be incorrect."/>
+            <wp:cNvGraphicFramePr>
+              <a:graphicFrameLocks xmlns:a="http://schemas.openxmlformats.org/drawingml/2006/main" noChangeAspect="1"/>
+            </wp:cNvGraphicFramePr>
+            <a:graphic xmlns:a="http://schemas.openxmlformats.org/drawingml/2006/main">
+              <a:graphicData uri="http://schemas.openxmlformats.org/drawingml/2006/picture">
+                <pic:pic xmlns:pic="http://schemas.openxmlformats.org/drawingml/2006/picture">
+                  <pic:nvPicPr>
+                    <pic:cNvPr id="102212150" name="Picture 1" descr="A screen shot of a computer program&#10;&#10;AI-generated content may be incorrect."/>
+                    <pic:cNvPicPr/>
+                  </pic:nvPicPr>
+                  <pic:blipFill>
+                    <a:blip r:embed="rId18"/>
+                    <a:stretch>
+                      <a:fillRect/>
+                    </a:stretch>
+                  </pic:blipFill>
+                  <pic:spPr>
+                    <a:xfrm>
+                      <a:off x="0" y="0"/>
+                      <a:ext cx="2819400" cy="4562475"/>
+                    </a:xfrm>
+                    <a:prstGeom prst="rect">
+                      <a:avLst/>
+                    </a:prstGeom>
+                  </pic:spPr>
+                </pic:pic>
+              </a:graphicData>
+            </a:graphic>
+          </wp:inline>
+        </w:drawing>
       </w:r>
     </w:p>
     <w:p/>
@@ -2453,8 +3358,6 @@
       <w:r>
         <w:t>Implemented use-cases</w:t>
       </w:r>
-      <w:bookmarkStart w:id="0" w:name="_GoBack"/>
-      <w:bookmarkEnd w:id="0"/>
     </w:p>
     <w:p>
       <w:pPr>
@@ -2466,7 +3369,15 @@
         <w:spacing w:before="240" w:after="120"/>
       </w:pPr>
       <w:r>
-        <w:t>Unimplemented use-cases and not functioning parts</w:t>
+        <w:t xml:space="preserve">Unimplemented use-cases and </w:t>
+      </w:r>
+      <w:proofErr w:type="gramStart"/>
+      <w:r>
+        <w:t>not functioning</w:t>
+      </w:r>
+      <w:proofErr w:type="gramEnd"/>
+      <w:r>
+        <w:t xml:space="preserve"> parts</w:t>
       </w:r>
     </w:p>
     <w:p/>
@@ -2481,6 +3392,7 @@
         <w:ind w:left="357" w:hanging="357"/>
       </w:pPr>
       <w:r>
+        <w:lastRenderedPageBreak/>
         <w:t>Testing</w:t>
       </w:r>
     </w:p>
@@ -2579,7 +3491,7 @@
       <w:tr>
         <w:tc>
           <w:tcPr>
-            <w:tcW w:w="5395" w:type="dxa"/>
+            <w:tcW w:w="5390" w:type="dxa"/>
           </w:tcPr>
           <w:p>
             <w:pPr>
@@ -2601,7 +3513,7 @@
         </w:tc>
         <w:tc>
           <w:tcPr>
-            <w:tcW w:w="5395" w:type="dxa"/>
+            <w:tcW w:w="5390" w:type="dxa"/>
           </w:tcPr>
           <w:p>
             <w:pPr>
@@ -2625,7 +3537,112 @@
       <w:tr>
         <w:tc>
           <w:tcPr>
-            <w:tcW w:w="5395" w:type="dxa"/>
+            <w:tcW w:w="5390" w:type="dxa"/>
+          </w:tcPr>
+          <w:p>
+            <w:pPr>
+              <w:ind w:left="0" w:firstLine="0"/>
+            </w:pPr>
+            <w:r>
+              <w:rPr>
+                <w:bCs/>
+                <w:color w:val="auto"/>
+                <w:sz w:val="24"/>
+                <w:szCs w:val="24"/>
+              </w:rPr>
+              <w:t>Aly</w:t>
+            </w:r>
+            <w:r>
+              <w:rPr>
+                <w:bCs/>
+                <w:color w:val="auto"/>
+                <w:sz w:val="24"/>
+                <w:szCs w:val="24"/>
+              </w:rPr>
+              <w:t xml:space="preserve"> </w:t>
+            </w:r>
+            <w:r>
+              <w:rPr>
+                <w:bCs/>
+                <w:color w:val="auto"/>
+                <w:sz w:val="24"/>
+                <w:szCs w:val="24"/>
+              </w:rPr>
+              <w:t>Aly</w:t>
+            </w:r>
+          </w:p>
+        </w:tc>
+        <w:tc>
+          <w:tcPr>
+            <w:tcW w:w="5390" w:type="dxa"/>
+          </w:tcPr>
+          <w:p>
+            <w:pPr>
+              <w:ind w:left="0" w:firstLine="0"/>
+            </w:pPr>
+            <w:r>
+              <w:t>50% (instructor)</w:t>
+            </w:r>
+          </w:p>
+        </w:tc>
+      </w:tr>
+      <w:tr>
+        <w:tc>
+          <w:tcPr>
+            <w:tcW w:w="5390" w:type="dxa"/>
+          </w:tcPr>
+          <w:p>
+            <w:pPr>
+              <w:ind w:left="0" w:firstLine="0"/>
+            </w:pPr>
+            <w:r>
+              <w:t>Mahmod Abdelmawgood</w:t>
+            </w:r>
+          </w:p>
+        </w:tc>
+        <w:tc>
+          <w:tcPr>
+            <w:tcW w:w="5390" w:type="dxa"/>
+          </w:tcPr>
+          <w:p>
+            <w:pPr>
+              <w:ind w:left="0" w:firstLine="0"/>
+            </w:pPr>
+            <w:r>
+              <w:t>50% (login)</w:t>
+            </w:r>
+          </w:p>
+        </w:tc>
+      </w:tr>
+      <w:tr>
+        <w:tc>
+          <w:tcPr>
+            <w:tcW w:w="10780" w:type="dxa"/>
+            <w:gridSpan w:val="2"/>
+          </w:tcPr>
+          <w:p>
+            <w:pPr>
+              <w:ind w:left="0" w:firstLine="0"/>
+            </w:pPr>
+            <w:r>
+              <w:t xml:space="preserve">For Student and admin </w:t>
+            </w:r>
+            <w:r>
+              <w:t>(we work together</w:t>
+            </w:r>
+            <w:r>
+              <w:t xml:space="preserve"> where we distribute each use case to two and each one work on 50% of the use case</w:t>
+            </w:r>
+            <w:r>
+              <w:t>)</w:t>
+            </w:r>
+          </w:p>
+        </w:tc>
+      </w:tr>
+      <w:tr>
+        <w:tc>
+          <w:tcPr>
+            <w:tcW w:w="5390" w:type="dxa"/>
           </w:tcPr>
           <w:p>
             <w:pPr>
@@ -2635,7 +3652,7 @@
         </w:tc>
         <w:tc>
           <w:tcPr>
-            <w:tcW w:w="5395" w:type="dxa"/>
+            <w:tcW w:w="5390" w:type="dxa"/>
           </w:tcPr>
           <w:p>
             <w:pPr>
@@ -2647,7 +3664,7 @@
       <w:tr>
         <w:tc>
           <w:tcPr>
-            <w:tcW w:w="5395" w:type="dxa"/>
+            <w:tcW w:w="5390" w:type="dxa"/>
           </w:tcPr>
           <w:p>
             <w:pPr>
@@ -2657,73 +3674,7 @@
         </w:tc>
         <w:tc>
           <w:tcPr>
-            <w:tcW w:w="5395" w:type="dxa"/>
-          </w:tcPr>
-          <w:p>
-            <w:pPr>
-              <w:ind w:left="0" w:firstLine="0"/>
-            </w:pPr>
-          </w:p>
-        </w:tc>
-      </w:tr>
-      <w:tr>
-        <w:tc>
-          <w:tcPr>
-            <w:tcW w:w="5395" w:type="dxa"/>
-          </w:tcPr>
-          <w:p>
-            <w:pPr>
-              <w:ind w:left="0" w:firstLine="0"/>
-            </w:pPr>
-          </w:p>
-        </w:tc>
-        <w:tc>
-          <w:tcPr>
-            <w:tcW w:w="5395" w:type="dxa"/>
-          </w:tcPr>
-          <w:p>
-            <w:pPr>
-              <w:ind w:left="0" w:firstLine="0"/>
-            </w:pPr>
-          </w:p>
-        </w:tc>
-      </w:tr>
-      <w:tr>
-        <w:tc>
-          <w:tcPr>
-            <w:tcW w:w="5395" w:type="dxa"/>
-          </w:tcPr>
-          <w:p>
-            <w:pPr>
-              <w:ind w:left="0" w:firstLine="0"/>
-            </w:pPr>
-          </w:p>
-        </w:tc>
-        <w:tc>
-          <w:tcPr>
-            <w:tcW w:w="5395" w:type="dxa"/>
-          </w:tcPr>
-          <w:p>
-            <w:pPr>
-              <w:ind w:left="0" w:firstLine="0"/>
-            </w:pPr>
-          </w:p>
-        </w:tc>
-      </w:tr>
-      <w:tr>
-        <w:tc>
-          <w:tcPr>
-            <w:tcW w:w="5395" w:type="dxa"/>
-          </w:tcPr>
-          <w:p>
-            <w:pPr>
-              <w:ind w:left="0" w:firstLine="0"/>
-            </w:pPr>
-          </w:p>
-        </w:tc>
-        <w:tc>
-          <w:tcPr>
-            <w:tcW w:w="5395" w:type="dxa"/>
+            <w:tcW w:w="5390" w:type="dxa"/>
           </w:tcPr>
           <w:p>
             <w:pPr>
@@ -2735,9 +3686,9 @@
     </w:tbl>
     <w:p/>
     <w:sectPr>
-      <w:footerReference w:type="even" r:id="rId11"/>
-      <w:footerReference w:type="default" r:id="rId12"/>
-      <w:footerReference w:type="first" r:id="rId13"/>
+      <w:footerReference w:type="even" r:id="rId19"/>
+      <w:footerReference w:type="default" r:id="rId20"/>
+      <w:footerReference w:type="first" r:id="rId21"/>
       <w:pgSz w:w="12240" w:h="15840"/>
       <w:pgMar w:top="720" w:right="720" w:bottom="720" w:left="720" w:header="720" w:footer="719" w:gutter="0"/>
       <w:cols w:space="720"/>
@@ -2748,7 +3699,7 @@
 </file>
 
 <file path=word/endnotes.xml><?xml version="1.0" encoding="utf-8"?>
-<w:endnotes xmlns:wpc="http://schemas.microsoft.com/office/word/2010/wordprocessingCanvas" xmlns:cx="http://schemas.microsoft.com/office/drawing/2014/chartex" xmlns:cx1="http://schemas.microsoft.com/office/drawing/2015/9/8/chartex" xmlns:mc="http://schemas.openxmlformats.org/markup-compatibility/2006" xmlns:o="urn:schemas-microsoft-com:office:office" xmlns:r="http://schemas.openxmlformats.org/officeDocument/2006/relationships" xmlns:m="http://schemas.openxmlformats.org/officeDocument/2006/math" xmlns:v="urn:schemas-microsoft-com:vml" xmlns:wp14="http://schemas.microsoft.com/office/word/2010/wordprocessingDrawing" xmlns:wp="http://schemas.openxmlformats.org/drawingml/2006/wordprocessingDrawing" xmlns:w10="urn:schemas-microsoft-com:office:word" xmlns:w="http://schemas.openxmlformats.org/wordprocessingml/2006/main" xmlns:w14="http://schemas.microsoft.com/office/word/2010/wordml" xmlns:w15="http://schemas.microsoft.com/office/word/2012/wordml" xmlns:w16se="http://schemas.microsoft.com/office/word/2015/wordml/symex" xmlns:wpg="http://schemas.microsoft.com/office/word/2010/wordprocessingGroup" xmlns:wpi="http://schemas.microsoft.com/office/word/2010/wordprocessingInk" xmlns:wne="http://schemas.microsoft.com/office/word/2006/wordml" xmlns:wps="http://schemas.microsoft.com/office/word/2010/wordprocessingShape" mc:Ignorable="w14 w15 w16se wp14">
+<w:endnotes xmlns:wpc="http://schemas.microsoft.com/office/word/2010/wordprocessingCanvas" xmlns:cx="http://schemas.microsoft.com/office/drawing/2014/chartex" xmlns:cx1="http://schemas.microsoft.com/office/drawing/2015/9/8/chartex" xmlns:cx2="http://schemas.microsoft.com/office/drawing/2015/10/21/chartex" xmlns:cx3="http://schemas.microsoft.com/office/drawing/2016/5/9/chartex" xmlns:cx4="http://schemas.microsoft.com/office/drawing/2016/5/10/chartex" xmlns:cx5="http://schemas.microsoft.com/office/drawing/2016/5/11/chartex" xmlns:cx6="http://schemas.microsoft.com/office/drawing/2016/5/12/chartex" xmlns:cx7="http://schemas.microsoft.com/office/drawing/2016/5/13/chartex" xmlns:cx8="http://schemas.microsoft.com/office/drawing/2016/5/14/chartex" xmlns:mc="http://schemas.openxmlformats.org/markup-compatibility/2006" xmlns:aink="http://schemas.microsoft.com/office/drawing/2016/ink" xmlns:am3d="http://schemas.microsoft.com/office/drawing/2017/model3d" xmlns:o="urn:schemas-microsoft-com:office:office" xmlns:oel="http://schemas.microsoft.com/office/2019/extlst" xmlns:r="http://schemas.openxmlformats.org/officeDocument/2006/relationships" xmlns:m="http://schemas.openxmlformats.org/officeDocument/2006/math" xmlns:v="urn:schemas-microsoft-com:vml" xmlns:wp14="http://schemas.microsoft.com/office/word/2010/wordprocessingDrawing" xmlns:wp="http://schemas.openxmlformats.org/drawingml/2006/wordprocessingDrawing" xmlns:w10="urn:schemas-microsoft-com:office:word" xmlns:w="http://schemas.openxmlformats.org/wordprocessingml/2006/main" xmlns:w14="http://schemas.microsoft.com/office/word/2010/wordml" xmlns:w15="http://schemas.microsoft.com/office/word/2012/wordml" xmlns:w16cex="http://schemas.microsoft.com/office/word/2018/wordml/cex" xmlns:w16cid="http://schemas.microsoft.com/office/word/2016/wordml/cid" xmlns:w16="http://schemas.microsoft.com/office/word/2018/wordml" xmlns:w16du="http://schemas.microsoft.com/office/word/2023/wordml/word16du" xmlns:w16sdtdh="http://schemas.microsoft.com/office/word/2020/wordml/sdtdatahash" xmlns:w16sdtfl="http://schemas.microsoft.com/office/word/2024/wordml/sdtformatlock" xmlns:w16se="http://schemas.microsoft.com/office/word/2015/wordml/symex" xmlns:wpg="http://schemas.microsoft.com/office/word/2010/wordprocessingGroup" xmlns:wpi="http://schemas.microsoft.com/office/word/2010/wordprocessingInk" xmlns:wne="http://schemas.microsoft.com/office/word/2006/wordml" xmlns:wps="http://schemas.microsoft.com/office/word/2010/wordprocessingShape" mc:Ignorable="w14 w15 w16se w16cid w16 w16cex w16sdtdh w16sdtfl w16du wp14">
   <w:endnote w:type="separator" w:id="-1">
     <w:p>
       <w:pPr>
@@ -2780,7 +3731,7 @@
 </file>
 
 <file path=word/footer1.xml><?xml version="1.0" encoding="utf-8"?>
-<w:ftr xmlns:wpc="http://schemas.microsoft.com/office/word/2010/wordprocessingCanvas" xmlns:cx="http://schemas.microsoft.com/office/drawing/2014/chartex" xmlns:cx1="http://schemas.microsoft.com/office/drawing/2015/9/8/chartex" xmlns:mc="http://schemas.openxmlformats.org/markup-compatibility/2006" xmlns:o="urn:schemas-microsoft-com:office:office" xmlns:r="http://schemas.openxmlformats.org/officeDocument/2006/relationships" xmlns:m="http://schemas.openxmlformats.org/officeDocument/2006/math" xmlns:v="urn:schemas-microsoft-com:vml" xmlns:wp14="http://schemas.microsoft.com/office/word/2010/wordprocessingDrawing" xmlns:wp="http://schemas.openxmlformats.org/drawingml/2006/wordprocessingDrawing" xmlns:w10="urn:schemas-microsoft-com:office:word" xmlns:w="http://schemas.openxmlformats.org/wordprocessingml/2006/main" xmlns:w14="http://schemas.microsoft.com/office/word/2010/wordml" xmlns:w15="http://schemas.microsoft.com/office/word/2012/wordml" xmlns:w16se="http://schemas.microsoft.com/office/word/2015/wordml/symex" xmlns:wpg="http://schemas.microsoft.com/office/word/2010/wordprocessingGroup" xmlns:wpi="http://schemas.microsoft.com/office/word/2010/wordprocessingInk" xmlns:wne="http://schemas.microsoft.com/office/word/2006/wordml" xmlns:wps="http://schemas.microsoft.com/office/word/2010/wordprocessingShape" mc:Ignorable="w14 w15 w16se wp14">
+<w:ftr xmlns:wpc="http://schemas.microsoft.com/office/word/2010/wordprocessingCanvas" xmlns:cx="http://schemas.microsoft.com/office/drawing/2014/chartex" xmlns:cx1="http://schemas.microsoft.com/office/drawing/2015/9/8/chartex" xmlns:cx2="http://schemas.microsoft.com/office/drawing/2015/10/21/chartex" xmlns:cx3="http://schemas.microsoft.com/office/drawing/2016/5/9/chartex" xmlns:cx4="http://schemas.microsoft.com/office/drawing/2016/5/10/chartex" xmlns:cx5="http://schemas.microsoft.com/office/drawing/2016/5/11/chartex" xmlns:cx6="http://schemas.microsoft.com/office/drawing/2016/5/12/chartex" xmlns:cx7="http://schemas.microsoft.com/office/drawing/2016/5/13/chartex" xmlns:cx8="http://schemas.microsoft.com/office/drawing/2016/5/14/chartex" xmlns:mc="http://schemas.openxmlformats.org/markup-compatibility/2006" xmlns:aink="http://schemas.microsoft.com/office/drawing/2016/ink" xmlns:am3d="http://schemas.microsoft.com/office/drawing/2017/model3d" xmlns:o="urn:schemas-microsoft-com:office:office" xmlns:oel="http://schemas.microsoft.com/office/2019/extlst" xmlns:r="http://schemas.openxmlformats.org/officeDocument/2006/relationships" xmlns:m="http://schemas.openxmlformats.org/officeDocument/2006/math" xmlns:v="urn:schemas-microsoft-com:vml" xmlns:wp14="http://schemas.microsoft.com/office/word/2010/wordprocessingDrawing" xmlns:wp="http://schemas.openxmlformats.org/drawingml/2006/wordprocessingDrawing" xmlns:w10="urn:schemas-microsoft-com:office:word" xmlns:w="http://schemas.openxmlformats.org/wordprocessingml/2006/main" xmlns:w14="http://schemas.microsoft.com/office/word/2010/wordml" xmlns:w15="http://schemas.microsoft.com/office/word/2012/wordml" xmlns:w16cex="http://schemas.microsoft.com/office/word/2018/wordml/cex" xmlns:w16cid="http://schemas.microsoft.com/office/word/2016/wordml/cid" xmlns:w16="http://schemas.microsoft.com/office/word/2018/wordml" xmlns:w16du="http://schemas.microsoft.com/office/word/2023/wordml/word16du" xmlns:w16sdtdh="http://schemas.microsoft.com/office/word/2020/wordml/sdtdatahash" xmlns:w16sdtfl="http://schemas.microsoft.com/office/word/2024/wordml/sdtformatlock" xmlns:w16se="http://schemas.microsoft.com/office/word/2015/wordml/symex" xmlns:wpg="http://schemas.microsoft.com/office/word/2010/wordprocessingGroup" xmlns:wpi="http://schemas.microsoft.com/office/word/2010/wordprocessingInk" xmlns:wne="http://schemas.microsoft.com/office/word/2006/wordml" xmlns:wps="http://schemas.microsoft.com/office/word/2010/wordprocessingShape" mc:Ignorable="w14 w15 w16se w16cid w16 w16cex w16sdtdh w16sdtfl w16du wp14">
   <w:p>
     <w:pPr>
       <w:spacing w:after="0" w:line="259" w:lineRule="auto"/>
@@ -2826,7 +3777,7 @@
 </file>
 
 <file path=word/footer2.xml><?xml version="1.0" encoding="utf-8"?>
-<w:ftr xmlns:wpc="http://schemas.microsoft.com/office/word/2010/wordprocessingCanvas" xmlns:cx="http://schemas.microsoft.com/office/drawing/2014/chartex" xmlns:cx1="http://schemas.microsoft.com/office/drawing/2015/9/8/chartex" xmlns:mc="http://schemas.openxmlformats.org/markup-compatibility/2006" xmlns:o="urn:schemas-microsoft-com:office:office" xmlns:r="http://schemas.openxmlformats.org/officeDocument/2006/relationships" xmlns:m="http://schemas.openxmlformats.org/officeDocument/2006/math" xmlns:v="urn:schemas-microsoft-com:vml" xmlns:wp14="http://schemas.microsoft.com/office/word/2010/wordprocessingDrawing" xmlns:wp="http://schemas.openxmlformats.org/drawingml/2006/wordprocessingDrawing" xmlns:w10="urn:schemas-microsoft-com:office:word" xmlns:w="http://schemas.openxmlformats.org/wordprocessingml/2006/main" xmlns:w14="http://schemas.microsoft.com/office/word/2010/wordml" xmlns:w15="http://schemas.microsoft.com/office/word/2012/wordml" xmlns:w16se="http://schemas.microsoft.com/office/word/2015/wordml/symex" xmlns:wpg="http://schemas.microsoft.com/office/word/2010/wordprocessingGroup" xmlns:wpi="http://schemas.microsoft.com/office/word/2010/wordprocessingInk" xmlns:wne="http://schemas.microsoft.com/office/word/2006/wordml" xmlns:wps="http://schemas.microsoft.com/office/word/2010/wordprocessingShape" mc:Ignorable="w14 w15 w16se wp14">
+<w:ftr xmlns:wpc="http://schemas.microsoft.com/office/word/2010/wordprocessingCanvas" xmlns:cx="http://schemas.microsoft.com/office/drawing/2014/chartex" xmlns:cx1="http://schemas.microsoft.com/office/drawing/2015/9/8/chartex" xmlns:cx2="http://schemas.microsoft.com/office/drawing/2015/10/21/chartex" xmlns:cx3="http://schemas.microsoft.com/office/drawing/2016/5/9/chartex" xmlns:cx4="http://schemas.microsoft.com/office/drawing/2016/5/10/chartex" xmlns:cx5="http://schemas.microsoft.com/office/drawing/2016/5/11/chartex" xmlns:cx6="http://schemas.microsoft.com/office/drawing/2016/5/12/chartex" xmlns:cx7="http://schemas.microsoft.com/office/drawing/2016/5/13/chartex" xmlns:cx8="http://schemas.microsoft.com/office/drawing/2016/5/14/chartex" xmlns:mc="http://schemas.openxmlformats.org/markup-compatibility/2006" xmlns:aink="http://schemas.microsoft.com/office/drawing/2016/ink" xmlns:am3d="http://schemas.microsoft.com/office/drawing/2017/model3d" xmlns:o="urn:schemas-microsoft-com:office:office" xmlns:oel="http://schemas.microsoft.com/office/2019/extlst" xmlns:r="http://schemas.openxmlformats.org/officeDocument/2006/relationships" xmlns:m="http://schemas.openxmlformats.org/officeDocument/2006/math" xmlns:v="urn:schemas-microsoft-com:vml" xmlns:wp14="http://schemas.microsoft.com/office/word/2010/wordprocessingDrawing" xmlns:wp="http://schemas.openxmlformats.org/drawingml/2006/wordprocessingDrawing" xmlns:w10="urn:schemas-microsoft-com:office:word" xmlns:w="http://schemas.openxmlformats.org/wordprocessingml/2006/main" xmlns:w14="http://schemas.microsoft.com/office/word/2010/wordml" xmlns:w15="http://schemas.microsoft.com/office/word/2012/wordml" xmlns:w16cex="http://schemas.microsoft.com/office/word/2018/wordml/cex" xmlns:w16cid="http://schemas.microsoft.com/office/word/2016/wordml/cid" xmlns:w16="http://schemas.microsoft.com/office/word/2018/wordml" xmlns:w16du="http://schemas.microsoft.com/office/word/2023/wordml/word16du" xmlns:w16sdtdh="http://schemas.microsoft.com/office/word/2020/wordml/sdtdatahash" xmlns:w16sdtfl="http://schemas.microsoft.com/office/word/2024/wordml/sdtformatlock" xmlns:w16se="http://schemas.microsoft.com/office/word/2015/wordml/symex" xmlns:wpg="http://schemas.microsoft.com/office/word/2010/wordprocessingGroup" xmlns:wpi="http://schemas.microsoft.com/office/word/2010/wordprocessingInk" xmlns:wne="http://schemas.microsoft.com/office/word/2006/wordml" xmlns:wps="http://schemas.microsoft.com/office/word/2010/wordprocessingShape" mc:Ignorable="w14 w15 w16se w16cid w16 w16cex w16sdtdh w16sdtfl w16du wp14">
   <w:p>
     <w:pPr>
       <w:spacing w:after="0" w:line="259" w:lineRule="auto"/>
@@ -2873,7 +3824,7 @@
 </file>
 
 <file path=word/footer3.xml><?xml version="1.0" encoding="utf-8"?>
-<w:ftr xmlns:wpc="http://schemas.microsoft.com/office/word/2010/wordprocessingCanvas" xmlns:cx="http://schemas.microsoft.com/office/drawing/2014/chartex" xmlns:cx1="http://schemas.microsoft.com/office/drawing/2015/9/8/chartex" xmlns:mc="http://schemas.openxmlformats.org/markup-compatibility/2006" xmlns:o="urn:schemas-microsoft-com:office:office" xmlns:r="http://schemas.openxmlformats.org/officeDocument/2006/relationships" xmlns:m="http://schemas.openxmlformats.org/officeDocument/2006/math" xmlns:v="urn:schemas-microsoft-com:vml" xmlns:wp14="http://schemas.microsoft.com/office/word/2010/wordprocessingDrawing" xmlns:wp="http://schemas.openxmlformats.org/drawingml/2006/wordprocessingDrawing" xmlns:w10="urn:schemas-microsoft-com:office:word" xmlns:w="http://schemas.openxmlformats.org/wordprocessingml/2006/main" xmlns:w14="http://schemas.microsoft.com/office/word/2010/wordml" xmlns:w15="http://schemas.microsoft.com/office/word/2012/wordml" xmlns:w16se="http://schemas.microsoft.com/office/word/2015/wordml/symex" xmlns:wpg="http://schemas.microsoft.com/office/word/2010/wordprocessingGroup" xmlns:wpi="http://schemas.microsoft.com/office/word/2010/wordprocessingInk" xmlns:wne="http://schemas.microsoft.com/office/word/2006/wordml" xmlns:wps="http://schemas.microsoft.com/office/word/2010/wordprocessingShape" mc:Ignorable="w14 w15 w16se wp14">
+<w:ftr xmlns:wpc="http://schemas.microsoft.com/office/word/2010/wordprocessingCanvas" xmlns:cx="http://schemas.microsoft.com/office/drawing/2014/chartex" xmlns:cx1="http://schemas.microsoft.com/office/drawing/2015/9/8/chartex" xmlns:cx2="http://schemas.microsoft.com/office/drawing/2015/10/21/chartex" xmlns:cx3="http://schemas.microsoft.com/office/drawing/2016/5/9/chartex" xmlns:cx4="http://schemas.microsoft.com/office/drawing/2016/5/10/chartex" xmlns:cx5="http://schemas.microsoft.com/office/drawing/2016/5/11/chartex" xmlns:cx6="http://schemas.microsoft.com/office/drawing/2016/5/12/chartex" xmlns:cx7="http://schemas.microsoft.com/office/drawing/2016/5/13/chartex" xmlns:cx8="http://schemas.microsoft.com/office/drawing/2016/5/14/chartex" xmlns:mc="http://schemas.openxmlformats.org/markup-compatibility/2006" xmlns:aink="http://schemas.microsoft.com/office/drawing/2016/ink" xmlns:am3d="http://schemas.microsoft.com/office/drawing/2017/model3d" xmlns:o="urn:schemas-microsoft-com:office:office" xmlns:oel="http://schemas.microsoft.com/office/2019/extlst" xmlns:r="http://schemas.openxmlformats.org/officeDocument/2006/relationships" xmlns:m="http://schemas.openxmlformats.org/officeDocument/2006/math" xmlns:v="urn:schemas-microsoft-com:vml" xmlns:wp14="http://schemas.microsoft.com/office/word/2010/wordprocessingDrawing" xmlns:wp="http://schemas.openxmlformats.org/drawingml/2006/wordprocessingDrawing" xmlns:w10="urn:schemas-microsoft-com:office:word" xmlns:w="http://schemas.openxmlformats.org/wordprocessingml/2006/main" xmlns:w14="http://schemas.microsoft.com/office/word/2010/wordml" xmlns:w15="http://schemas.microsoft.com/office/word/2012/wordml" xmlns:w16cex="http://schemas.microsoft.com/office/word/2018/wordml/cex" xmlns:w16cid="http://schemas.microsoft.com/office/word/2016/wordml/cid" xmlns:w16="http://schemas.microsoft.com/office/word/2018/wordml" xmlns:w16du="http://schemas.microsoft.com/office/word/2023/wordml/word16du" xmlns:w16sdtdh="http://schemas.microsoft.com/office/word/2020/wordml/sdtdatahash" xmlns:w16sdtfl="http://schemas.microsoft.com/office/word/2024/wordml/sdtformatlock" xmlns:w16se="http://schemas.microsoft.com/office/word/2015/wordml/symex" xmlns:wpg="http://schemas.microsoft.com/office/word/2010/wordprocessingGroup" xmlns:wpi="http://schemas.microsoft.com/office/word/2010/wordprocessingInk" xmlns:wne="http://schemas.microsoft.com/office/word/2006/wordml" xmlns:wps="http://schemas.microsoft.com/office/word/2010/wordprocessingShape" mc:Ignorable="w14 w15 w16se w16cid w16 w16cex w16sdtdh w16sdtfl w16du wp14">
   <w:p>
     <w:pPr>
       <w:spacing w:after="0" w:line="259" w:lineRule="auto"/>
@@ -2919,7 +3870,7 @@
 </file>
 
 <file path=word/footnotes.xml><?xml version="1.0" encoding="utf-8"?>
-<w:footnotes xmlns:wpc="http://schemas.microsoft.com/office/word/2010/wordprocessingCanvas" xmlns:cx="http://schemas.microsoft.com/office/drawing/2014/chartex" xmlns:cx1="http://schemas.microsoft.com/office/drawing/2015/9/8/chartex" xmlns:mc="http://schemas.openxmlformats.org/markup-compatibility/2006" xmlns:o="urn:schemas-microsoft-com:office:office" xmlns:r="http://schemas.openxmlformats.org/officeDocument/2006/relationships" xmlns:m="http://schemas.openxmlformats.org/officeDocument/2006/math" xmlns:v="urn:schemas-microsoft-com:vml" xmlns:wp14="http://schemas.microsoft.com/office/word/2010/wordprocessingDrawing" xmlns:wp="http://schemas.openxmlformats.org/drawingml/2006/wordprocessingDrawing" xmlns:w10="urn:schemas-microsoft-com:office:word" xmlns:w="http://schemas.openxmlformats.org/wordprocessingml/2006/main" xmlns:w14="http://schemas.microsoft.com/office/word/2010/wordml" xmlns:w15="http://schemas.microsoft.com/office/word/2012/wordml" xmlns:w16se="http://schemas.microsoft.com/office/word/2015/wordml/symex" xmlns:wpg="http://schemas.microsoft.com/office/word/2010/wordprocessingGroup" xmlns:wpi="http://schemas.microsoft.com/office/word/2010/wordprocessingInk" xmlns:wne="http://schemas.microsoft.com/office/word/2006/wordml" xmlns:wps="http://schemas.microsoft.com/office/word/2010/wordprocessingShape" mc:Ignorable="w14 w15 w16se wp14">
+<w:footnotes xmlns:wpc="http://schemas.microsoft.com/office/word/2010/wordprocessingCanvas" xmlns:cx="http://schemas.microsoft.com/office/drawing/2014/chartex" xmlns:cx1="http://schemas.microsoft.com/office/drawing/2015/9/8/chartex" xmlns:cx2="http://schemas.microsoft.com/office/drawing/2015/10/21/chartex" xmlns:cx3="http://schemas.microsoft.com/office/drawing/2016/5/9/chartex" xmlns:cx4="http://schemas.microsoft.com/office/drawing/2016/5/10/chartex" xmlns:cx5="http://schemas.microsoft.com/office/drawing/2016/5/11/chartex" xmlns:cx6="http://schemas.microsoft.com/office/drawing/2016/5/12/chartex" xmlns:cx7="http://schemas.microsoft.com/office/drawing/2016/5/13/chartex" xmlns:cx8="http://schemas.microsoft.com/office/drawing/2016/5/14/chartex" xmlns:mc="http://schemas.openxmlformats.org/markup-compatibility/2006" xmlns:aink="http://schemas.microsoft.com/office/drawing/2016/ink" xmlns:am3d="http://schemas.microsoft.com/office/drawing/2017/model3d" xmlns:o="urn:schemas-microsoft-com:office:office" xmlns:oel="http://schemas.microsoft.com/office/2019/extlst" xmlns:r="http://schemas.openxmlformats.org/officeDocument/2006/relationships" xmlns:m="http://schemas.openxmlformats.org/officeDocument/2006/math" xmlns:v="urn:schemas-microsoft-com:vml" xmlns:wp14="http://schemas.microsoft.com/office/word/2010/wordprocessingDrawing" xmlns:wp="http://schemas.openxmlformats.org/drawingml/2006/wordprocessingDrawing" xmlns:w10="urn:schemas-microsoft-com:office:word" xmlns:w="http://schemas.openxmlformats.org/wordprocessingml/2006/main" xmlns:w14="http://schemas.microsoft.com/office/word/2010/wordml" xmlns:w15="http://schemas.microsoft.com/office/word/2012/wordml" xmlns:w16cex="http://schemas.microsoft.com/office/word/2018/wordml/cex" xmlns:w16cid="http://schemas.microsoft.com/office/word/2016/wordml/cid" xmlns:w16="http://schemas.microsoft.com/office/word/2018/wordml" xmlns:w16du="http://schemas.microsoft.com/office/word/2023/wordml/word16du" xmlns:w16sdtdh="http://schemas.microsoft.com/office/word/2020/wordml/sdtdatahash" xmlns:w16sdtfl="http://schemas.microsoft.com/office/word/2024/wordml/sdtformatlock" xmlns:w16se="http://schemas.microsoft.com/office/word/2015/wordml/symex" xmlns:wpg="http://schemas.microsoft.com/office/word/2010/wordprocessingGroup" xmlns:wpi="http://schemas.microsoft.com/office/word/2010/wordprocessingInk" xmlns:wne="http://schemas.microsoft.com/office/word/2006/wordml" xmlns:wps="http://schemas.microsoft.com/office/word/2010/wordprocessingShape" mc:Ignorable="w14 w15 w16se w16cid w16 w16cex w16sdtdh w16sdtfl w16du wp14">
   <w:footnote w:type="separator" w:id="-1">
     <w:p>
       <w:pPr>
@@ -2951,32 +3902,86 @@
 </file>
 
 <file path=word/numbering.xml><?xml version="1.0" encoding="utf-8"?>
-<w:numbering xmlns:wpc="http://schemas.microsoft.com/office/word/2010/wordprocessingCanvas" xmlns:cx="http://schemas.microsoft.com/office/drawing/2014/chartex" xmlns:cx1="http://schemas.microsoft.com/office/drawing/2015/9/8/chartex" xmlns:mc="http://schemas.openxmlformats.org/markup-compatibility/2006" xmlns:o="urn:schemas-microsoft-com:office:office" xmlns:r="http://schemas.openxmlformats.org/officeDocument/2006/relationships" xmlns:m="http://schemas.openxmlformats.org/officeDocument/2006/math" xmlns:v="urn:schemas-microsoft-com:vml" xmlns:wp14="http://schemas.microsoft.com/office/word/2010/wordprocessingDrawing" xmlns:wp="http://schemas.openxmlformats.org/drawingml/2006/wordprocessingDrawing" xmlns:w10="urn:schemas-microsoft-com:office:word" xmlns:w="http://schemas.openxmlformats.org/wordprocessingml/2006/main" xmlns:w14="http://schemas.microsoft.com/office/word/2010/wordml" xmlns:w15="http://schemas.microsoft.com/office/word/2012/wordml" xmlns:w16se="http://schemas.microsoft.com/office/word/2015/wordml/symex" xmlns:wpg="http://schemas.microsoft.com/office/word/2010/wordprocessingGroup" xmlns:wpi="http://schemas.microsoft.com/office/word/2010/wordprocessingInk" xmlns:wne="http://schemas.microsoft.com/office/word/2006/wordml" xmlns:wps="http://schemas.microsoft.com/office/word/2010/wordprocessingShape" mc:Ignorable="w14 w15 w16se wp14">
+<w:numbering xmlns:wpc="http://schemas.microsoft.com/office/word/2010/wordprocessingCanvas" xmlns:cx="http://schemas.microsoft.com/office/drawing/2014/chartex" xmlns:cx1="http://schemas.microsoft.com/office/drawing/2015/9/8/chartex" xmlns:cx2="http://schemas.microsoft.com/office/drawing/2015/10/21/chartex" xmlns:cx3="http://schemas.microsoft.com/office/drawing/2016/5/9/chartex" xmlns:cx4="http://schemas.microsoft.com/office/drawing/2016/5/10/chartex" xmlns:cx5="http://schemas.microsoft.com/office/drawing/2016/5/11/chartex" xmlns:cx6="http://schemas.microsoft.com/office/drawing/2016/5/12/chartex" xmlns:cx7="http://schemas.microsoft.com/office/drawing/2016/5/13/chartex" xmlns:cx8="http://schemas.microsoft.com/office/drawing/2016/5/14/chartex" xmlns:mc="http://schemas.openxmlformats.org/markup-compatibility/2006" xmlns:aink="http://schemas.microsoft.com/office/drawing/2016/ink" xmlns:am3d="http://schemas.microsoft.com/office/drawing/2017/model3d" xmlns:o="urn:schemas-microsoft-com:office:office" xmlns:oel="http://schemas.microsoft.com/office/2019/extlst" xmlns:r="http://schemas.openxmlformats.org/officeDocument/2006/relationships" xmlns:m="http://schemas.openxmlformats.org/officeDocument/2006/math" xmlns:v="urn:schemas-microsoft-com:vml" xmlns:wp14="http://schemas.microsoft.com/office/word/2010/wordprocessingDrawing" xmlns:wp="http://schemas.openxmlformats.org/drawingml/2006/wordprocessingDrawing" xmlns:w10="urn:schemas-microsoft-com:office:word" xmlns:w="http://schemas.openxmlformats.org/wordprocessingml/2006/main" xmlns:w14="http://schemas.microsoft.com/office/word/2010/wordml" xmlns:w15="http://schemas.microsoft.com/office/word/2012/wordml" xmlns:w16cex="http://schemas.microsoft.com/office/word/2018/wordml/cex" xmlns:w16cid="http://schemas.microsoft.com/office/word/2016/wordml/cid" xmlns:w16="http://schemas.microsoft.com/office/word/2018/wordml" xmlns:w16du="http://schemas.microsoft.com/office/word/2023/wordml/word16du" xmlns:w16sdtdh="http://schemas.microsoft.com/office/word/2020/wordml/sdtdatahash" xmlns:w16sdtfl="http://schemas.microsoft.com/office/word/2024/wordml/sdtformatlock" xmlns:w16se="http://schemas.microsoft.com/office/word/2015/wordml/symex" xmlns:wpg="http://schemas.microsoft.com/office/word/2010/wordprocessingGroup" xmlns:wpi="http://schemas.microsoft.com/office/word/2010/wordprocessingInk" xmlns:wne="http://schemas.microsoft.com/office/word/2006/wordml" xmlns:wps="http://schemas.microsoft.com/office/word/2010/wordprocessingShape" mc:Ignorable="w14 w15 w16se w16cid w16 w16cex w16sdtdh w16sdtfl w16du wp14">
   <w:numPicBullet w:numPicBulletId="0">
-    <w:pict>
-      <v:shapetype id="_x0000_t75" coordsize="21600,21600" o:spt="75" o:preferrelative="t" path="m@4@5l@4@11@9@11@9@5xe" filled="f" stroked="f">
-        <v:stroke joinstyle="miter"/>
-        <v:formulas>
-          <v:f eqn="if lineDrawn pixelLineWidth 0"/>
-          <v:f eqn="sum @0 1 0"/>
-          <v:f eqn="sum 0 0 @1"/>
-          <v:f eqn="prod @2 1 2"/>
-          <v:f eqn="prod @3 21600 pixelWidth"/>
-          <v:f eqn="prod @3 21600 pixelHeight"/>
-          <v:f eqn="sum @0 0 1"/>
-          <v:f eqn="prod @6 1 2"/>
-          <v:f eqn="prod @7 21600 pixelWidth"/>
-          <v:f eqn="sum @8 21600 0"/>
-          <v:f eqn="prod @7 21600 pixelHeight"/>
-          <v:f eqn="sum @10 21600 0"/>
-        </v:formulas>
-        <v:path o:extrusionok="f" gradientshapeok="t" o:connecttype="rect"/>
-        <o:lock v:ext="edit" aspectratio="t"/>
-      </v:shapetype>
-      <v:shape id="_x0000_i1112" type="#_x0000_t75" style="width:14.25pt;height:14.25pt;visibility:visible" o:bullet="t">
-        <v:imagedata r:id="rId1" o:title=""/>
-      </v:shape>
-    </w:pict>
+    <mc:AlternateContent>
+      <mc:Choice Requires="v">
+        <w:pict>
+          <v:shapetype w14:anchorId="2AC4ECB7" id="_x0000_t75" coordsize="21600,21600" o:spt="75" o:preferrelative="t" path="m@4@5l@4@11@9@11@9@5xe" filled="f" stroked="f">
+            <v:stroke joinstyle="miter"/>
+            <v:formulas>
+              <v:f eqn="if lineDrawn pixelLineWidth 0"/>
+              <v:f eqn="sum @0 1 0"/>
+              <v:f eqn="sum 0 0 @1"/>
+              <v:f eqn="prod @2 1 2"/>
+              <v:f eqn="prod @3 21600 pixelWidth"/>
+              <v:f eqn="prod @3 21600 pixelHeight"/>
+              <v:f eqn="sum @0 0 1"/>
+              <v:f eqn="prod @6 1 2"/>
+              <v:f eqn="prod @7 21600 pixelWidth"/>
+              <v:f eqn="sum @8 21600 0"/>
+              <v:f eqn="prod @7 21600 pixelHeight"/>
+              <v:f eqn="sum @10 21600 0"/>
+            </v:formulas>
+            <v:path o:extrusionok="f" gradientshapeok="t" o:connecttype="rect"/>
+            <o:lock v:ext="edit" aspectratio="t"/>
+          </v:shapetype>
+          <v:shape id="Picture 1633949988" o:spid="_x0000_i1025" type="#_x0000_t75" style="width:14.25pt;height:14.25pt;visibility:visible;mso-wrap-style:square">
+            <v:imagedata r:id="rId1" o:title=""/>
+          </v:shape>
+        </w:pict>
+      </mc:Choice>
+      <mc:Fallback>
+        <w:drawing>
+          <wp:inline distT="0" distB="0" distL="0" distR="0" wp14:anchorId="21E151CB" wp14:editId="5C0BAFE3">
+            <wp:extent cx="180975" cy="180975"/>
+            <wp:effectExtent l="0" t="0" r="0" b="0"/>
+            <wp:docPr id="1633949988" name="Picture 1633949988"/>
+            <wp:cNvGraphicFramePr>
+              <a:graphicFrameLocks xmlns:a="http://schemas.openxmlformats.org/drawingml/2006/main" noChangeAspect="1"/>
+            </wp:cNvGraphicFramePr>
+            <a:graphic xmlns:a="http://schemas.openxmlformats.org/drawingml/2006/main">
+              <a:graphicData uri="http://schemas.openxmlformats.org/drawingml/2006/picture">
+                <pic:pic xmlns:pic="http://schemas.openxmlformats.org/drawingml/2006/picture">
+                  <pic:nvPicPr>
+                    <pic:cNvPr id="0" name="Picture -1023"/>
+                    <pic:cNvPicPr>
+                      <a:picLocks noChangeAspect="1" noChangeArrowheads="1"/>
+                    </pic:cNvPicPr>
+                  </pic:nvPicPr>
+                  <pic:blipFill>
+                    <a:blip r:embed="rId2">
+                      <a:extLst>
+                        <a:ext uri="{28A0092B-C50C-407E-A947-70E740481C1C}">
+                          <a14:useLocalDpi xmlns:a14="http://schemas.microsoft.com/office/drawing/2010/main" val="0"/>
+                        </a:ext>
+                      </a:extLst>
+                    </a:blip>
+                    <a:srcRect/>
+                    <a:stretch>
+                      <a:fillRect/>
+                    </a:stretch>
+                  </pic:blipFill>
+                  <pic:spPr bwMode="auto">
+                    <a:xfrm>
+                      <a:off x="0" y="0"/>
+                      <a:ext cx="180975" cy="180975"/>
+                    </a:xfrm>
+                    <a:prstGeom prst="rect">
+                      <a:avLst/>
+                    </a:prstGeom>
+                    <a:noFill/>
+                    <a:ln>
+                      <a:noFill/>
+                    </a:ln>
+                  </pic:spPr>
+                </pic:pic>
+              </a:graphicData>
+            </a:graphic>
+          </wp:inline>
+        </w:drawing>
+      </mc:Fallback>
+    </mc:AlternateContent>
   </w:numPicBullet>
   <w:abstractNum w:abstractNumId="0" w15:restartNumberingAfterBreak="0">
     <w:nsid w:val="071C6886"/>
@@ -6439,6 +7444,95 @@
     </w:lvl>
   </w:abstractNum>
   <w:abstractNum w:abstractNumId="23" w15:restartNumberingAfterBreak="0">
+    <w:nsid w:val="701B12F7"/>
+    <w:multiLevelType w:val="hybridMultilevel"/>
+    <w:tmpl w:val="12D256EE"/>
+    <w:lvl w:ilvl="0" w:tplc="DCE62476">
+      <w:start w:val="1"/>
+      <w:numFmt w:val="decimal"/>
+      <w:lvlText w:val="%1-"/>
+      <w:lvlJc w:val="left"/>
+      <w:pPr>
+        <w:ind w:left="720" w:hanging="360"/>
+      </w:pPr>
+      <w:rPr>
+        <w:rFonts w:hint="default"/>
+      </w:rPr>
+    </w:lvl>
+    <w:lvl w:ilvl="1" w:tplc="04090019" w:tentative="1">
+      <w:start w:val="1"/>
+      <w:numFmt w:val="lowerLetter"/>
+      <w:lvlText w:val="%2."/>
+      <w:lvlJc w:val="left"/>
+      <w:pPr>
+        <w:ind w:left="1440" w:hanging="360"/>
+      </w:pPr>
+    </w:lvl>
+    <w:lvl w:ilvl="2" w:tplc="0409001B" w:tentative="1">
+      <w:start w:val="1"/>
+      <w:numFmt w:val="lowerRoman"/>
+      <w:lvlText w:val="%3."/>
+      <w:lvlJc w:val="right"/>
+      <w:pPr>
+        <w:ind w:left="2160" w:hanging="180"/>
+      </w:pPr>
+    </w:lvl>
+    <w:lvl w:ilvl="3" w:tplc="0409000F" w:tentative="1">
+      <w:start w:val="1"/>
+      <w:numFmt w:val="decimal"/>
+      <w:lvlText w:val="%4."/>
+      <w:lvlJc w:val="left"/>
+      <w:pPr>
+        <w:ind w:left="2880" w:hanging="360"/>
+      </w:pPr>
+    </w:lvl>
+    <w:lvl w:ilvl="4" w:tplc="04090019" w:tentative="1">
+      <w:start w:val="1"/>
+      <w:numFmt w:val="lowerLetter"/>
+      <w:lvlText w:val="%5."/>
+      <w:lvlJc w:val="left"/>
+      <w:pPr>
+        <w:ind w:left="3600" w:hanging="360"/>
+      </w:pPr>
+    </w:lvl>
+    <w:lvl w:ilvl="5" w:tplc="0409001B" w:tentative="1">
+      <w:start w:val="1"/>
+      <w:numFmt w:val="lowerRoman"/>
+      <w:lvlText w:val="%6."/>
+      <w:lvlJc w:val="right"/>
+      <w:pPr>
+        <w:ind w:left="4320" w:hanging="180"/>
+      </w:pPr>
+    </w:lvl>
+    <w:lvl w:ilvl="6" w:tplc="0409000F" w:tentative="1">
+      <w:start w:val="1"/>
+      <w:numFmt w:val="decimal"/>
+      <w:lvlText w:val="%7."/>
+      <w:lvlJc w:val="left"/>
+      <w:pPr>
+        <w:ind w:left="5040" w:hanging="360"/>
+      </w:pPr>
+    </w:lvl>
+    <w:lvl w:ilvl="7" w:tplc="04090019" w:tentative="1">
+      <w:start w:val="1"/>
+      <w:numFmt w:val="lowerLetter"/>
+      <w:lvlText w:val="%8."/>
+      <w:lvlJc w:val="left"/>
+      <w:pPr>
+        <w:ind w:left="5760" w:hanging="360"/>
+      </w:pPr>
+    </w:lvl>
+    <w:lvl w:ilvl="8" w:tplc="0409001B" w:tentative="1">
+      <w:start w:val="1"/>
+      <w:numFmt w:val="lowerRoman"/>
+      <w:lvlText w:val="%9."/>
+      <w:lvlJc w:val="right"/>
+      <w:pPr>
+        <w:ind w:left="6480" w:hanging="180"/>
+      </w:pPr>
+    </w:lvl>
+  </w:abstractNum>
+  <w:abstractNum w:abstractNumId="24" w15:restartNumberingAfterBreak="0">
     <w:nsid w:val="717C6568"/>
     <w:multiLevelType w:val="hybridMultilevel"/>
     <w:tmpl w:val="74846918"/>
@@ -6527,7 +7621,7 @@
       </w:pPr>
     </w:lvl>
   </w:abstractNum>
-  <w:abstractNum w:abstractNumId="24" w15:restartNumberingAfterBreak="0">
+  <w:abstractNum w:abstractNumId="25" w15:restartNumberingAfterBreak="0">
     <w:nsid w:val="77CA44D1"/>
     <w:multiLevelType w:val="hybridMultilevel"/>
     <w:tmpl w:val="926CBC52"/>
@@ -6617,7 +7711,7 @@
       </w:pPr>
     </w:lvl>
   </w:abstractNum>
-  <w:abstractNum w:abstractNumId="25" w15:restartNumberingAfterBreak="0">
+  <w:abstractNum w:abstractNumId="26" w15:restartNumberingAfterBreak="0">
     <w:nsid w:val="7A65414F"/>
     <w:multiLevelType w:val="hybridMultilevel"/>
     <w:tmpl w:val="59B86904"/>
@@ -6729,7 +7823,7 @@
       </w:rPr>
     </w:lvl>
   </w:abstractNum>
-  <w:abstractNum w:abstractNumId="26" w15:restartNumberingAfterBreak="0">
+  <w:abstractNum w:abstractNumId="27" w15:restartNumberingAfterBreak="0">
     <w:nsid w:val="7E5021C5"/>
     <w:multiLevelType w:val="hybridMultilevel"/>
     <w:tmpl w:val="EF46CF86"/>
@@ -6842,55 +7936,55 @@
       </w:rPr>
     </w:lvl>
   </w:abstractNum>
-  <w:num w:numId="1">
+  <w:num w:numId="1" w16cid:durableId="1571186360">
     <w:abstractNumId w:val="13"/>
   </w:num>
-  <w:num w:numId="2">
+  <w:num w:numId="2" w16cid:durableId="1942566771">
     <w:abstractNumId w:val="7"/>
   </w:num>
-  <w:num w:numId="3">
+  <w:num w:numId="3" w16cid:durableId="1967079772">
     <w:abstractNumId w:val="18"/>
   </w:num>
-  <w:num w:numId="4">
+  <w:num w:numId="4" w16cid:durableId="885138538">
     <w:abstractNumId w:val="6"/>
   </w:num>
-  <w:num w:numId="5">
+  <w:num w:numId="5" w16cid:durableId="1656493128">
     <w:abstractNumId w:val="17"/>
   </w:num>
-  <w:num w:numId="6">
+  <w:num w:numId="6" w16cid:durableId="191769951">
     <w:abstractNumId w:val="1"/>
   </w:num>
-  <w:num w:numId="7">
+  <w:num w:numId="7" w16cid:durableId="611788993">
     <w:abstractNumId w:val="8"/>
   </w:num>
-  <w:num w:numId="8">
+  <w:num w:numId="8" w16cid:durableId="988437657">
     <w:abstractNumId w:val="16"/>
   </w:num>
-  <w:num w:numId="9">
-    <w:abstractNumId w:val="24"/>
+  <w:num w:numId="9" w16cid:durableId="730037917">
+    <w:abstractNumId w:val="25"/>
   </w:num>
-  <w:num w:numId="10">
-    <w:abstractNumId w:val="26"/>
+  <w:num w:numId="10" w16cid:durableId="2023043213">
+    <w:abstractNumId w:val="27"/>
   </w:num>
-  <w:num w:numId="11">
+  <w:num w:numId="11" w16cid:durableId="1638409405">
     <w:abstractNumId w:val="9"/>
   </w:num>
-  <w:num w:numId="12">
+  <w:num w:numId="12" w16cid:durableId="1095055270">
     <w:abstractNumId w:val="2"/>
   </w:num>
-  <w:num w:numId="13">
+  <w:num w:numId="13" w16cid:durableId="591469893">
     <w:abstractNumId w:val="11"/>
   </w:num>
-  <w:num w:numId="14">
+  <w:num w:numId="14" w16cid:durableId="827938791">
     <w:abstractNumId w:val="4"/>
   </w:num>
-  <w:num w:numId="15">
+  <w:num w:numId="15" w16cid:durableId="560795740">
     <w:abstractNumId w:val="20"/>
   </w:num>
-  <w:num w:numId="16">
+  <w:num w:numId="16" w16cid:durableId="1598830284">
     <w:abstractNumId w:val="0"/>
   </w:num>
-  <w:num w:numId="17">
+  <w:num w:numId="17" w16cid:durableId="309139274">
     <w:abstractNumId w:val="10"/>
     <w:lvlOverride w:ilvl="0">
       <w:startOverride w:val="1"/>
@@ -6920,56 +8014,59 @@
       <w:startOverride w:val="1"/>
     </w:lvlOverride>
   </w:num>
-  <w:num w:numId="18">
+  <w:num w:numId="18" w16cid:durableId="781652263">
     <w:abstractNumId w:val="3"/>
   </w:num>
-  <w:num w:numId="19">
+  <w:num w:numId="19" w16cid:durableId="1686785653">
     <w:abstractNumId w:val="5"/>
   </w:num>
-  <w:num w:numId="20">
+  <w:num w:numId="20" w16cid:durableId="755439198">
     <w:abstractNumId w:val="21"/>
   </w:num>
-  <w:num w:numId="21">
-    <w:abstractNumId w:val="23"/>
+  <w:num w:numId="21" w16cid:durableId="1575820726">
+    <w:abstractNumId w:val="24"/>
   </w:num>
-  <w:num w:numId="22">
+  <w:num w:numId="22" w16cid:durableId="2033219619">
     <w:abstractNumId w:val="14"/>
   </w:num>
-  <w:num w:numId="23">
-    <w:abstractNumId w:val="25"/>
+  <w:num w:numId="23" w16cid:durableId="1381124116">
+    <w:abstractNumId w:val="26"/>
   </w:num>
-  <w:num w:numId="24">
+  <w:num w:numId="24" w16cid:durableId="1676883849">
     <w:abstractNumId w:val="15"/>
   </w:num>
-  <w:num w:numId="25">
+  <w:num w:numId="25" w16cid:durableId="787241709">
     <w:abstractNumId w:val="22"/>
   </w:num>
-  <w:num w:numId="26">
+  <w:num w:numId="26" w16cid:durableId="1428581005">
     <w:abstractNumId w:val="19"/>
   </w:num>
-  <w:num w:numId="27">
+  <w:num w:numId="27" w16cid:durableId="652298200">
     <w:abstractNumId w:val="16"/>
   </w:num>
-  <w:num w:numId="28">
+  <w:num w:numId="28" w16cid:durableId="130951402">
     <w:abstractNumId w:val="16"/>
   </w:num>
-  <w:num w:numId="29">
+  <w:num w:numId="29" w16cid:durableId="1112046687">
     <w:abstractNumId w:val="16"/>
   </w:num>
-  <w:num w:numId="30">
+  <w:num w:numId="30" w16cid:durableId="1790541370">
     <w:abstractNumId w:val="16"/>
   </w:num>
-  <w:num w:numId="31">
+  <w:num w:numId="31" w16cid:durableId="795487875">
     <w:abstractNumId w:val="12"/>
   </w:num>
-  <w:num w:numId="32">
+  <w:num w:numId="32" w16cid:durableId="848645015">
     <w:abstractNumId w:val="16"/>
+  </w:num>
+  <w:num w:numId="33" w16cid:durableId="344287828">
+    <w:abstractNumId w:val="23"/>
   </w:num>
 </w:numbering>
 </file>
 
 <file path=word/styles.xml><?xml version="1.0" encoding="utf-8"?>
-<w:styles xmlns:mc="http://schemas.openxmlformats.org/markup-compatibility/2006" xmlns:r="http://schemas.openxmlformats.org/officeDocument/2006/relationships" xmlns:w="http://schemas.openxmlformats.org/wordprocessingml/2006/main" xmlns:w14="http://schemas.microsoft.com/office/word/2010/wordml" xmlns:w15="http://schemas.microsoft.com/office/word/2012/wordml" xmlns:w16se="http://schemas.microsoft.com/office/word/2015/wordml/symex" mc:Ignorable="w14 w15 w16se">
+<w:styles xmlns:mc="http://schemas.openxmlformats.org/markup-compatibility/2006" xmlns:r="http://schemas.openxmlformats.org/officeDocument/2006/relationships" xmlns:w="http://schemas.openxmlformats.org/wordprocessingml/2006/main" xmlns:w14="http://schemas.microsoft.com/office/word/2010/wordml" xmlns:w15="http://schemas.microsoft.com/office/word/2012/wordml" xmlns:w16cex="http://schemas.microsoft.com/office/word/2018/wordml/cex" xmlns:w16cid="http://schemas.microsoft.com/office/word/2016/wordml/cid" xmlns:w16="http://schemas.microsoft.com/office/word/2018/wordml" xmlns:w16du="http://schemas.microsoft.com/office/word/2023/wordml/word16du" xmlns:w16sdtdh="http://schemas.microsoft.com/office/word/2020/wordml/sdtdatahash" xmlns:w16sdtfl="http://schemas.microsoft.com/office/word/2024/wordml/sdtformatlock" xmlns:w16se="http://schemas.microsoft.com/office/word/2015/wordml/symex" mc:Ignorable="w14 w15 w16se w16cid w16 w16cex w16sdtdh w16sdtfl w16du">
   <w:docDefaults>
     <w:rPrDefault>
       <w:rPr>
@@ -6985,7 +8082,7 @@
       </w:pPr>
     </w:pPrDefault>
   </w:docDefaults>
-  <w:latentStyles w:defLockedState="0" w:defUIPriority="99" w:defSemiHidden="0" w:defUnhideWhenUsed="0" w:defQFormat="0" w:count="371">
+  <w:latentStyles w:defLockedState="0" w:defUIPriority="99" w:defSemiHidden="0" w:defUnhideWhenUsed="0" w:defQFormat="0" w:count="376">
     <w:lsdException w:name="Normal" w:uiPriority="0" w:qFormat="1"/>
     <w:lsdException w:name="heading 1" w:uiPriority="9" w:qFormat="1"/>
     <w:lsdException w:name="heading 2" w:semiHidden="1" w:uiPriority="9" w:unhideWhenUsed="1" w:qFormat="1"/>
@@ -7348,6 +8445,11 @@
     <w:lsdException w:name="List Table 5 Dark Accent 6" w:uiPriority="50"/>
     <w:lsdException w:name="List Table 6 Colorful Accent 6" w:uiPriority="51"/>
     <w:lsdException w:name="List Table 7 Colorful Accent 6" w:uiPriority="52"/>
+    <w:lsdException w:name="Mention" w:semiHidden="1" w:unhideWhenUsed="1"/>
+    <w:lsdException w:name="Smart Hyperlink" w:semiHidden="1" w:unhideWhenUsed="1"/>
+    <w:lsdException w:name="Hashtag" w:semiHidden="1" w:unhideWhenUsed="1"/>
+    <w:lsdException w:name="Unresolved Mention" w:semiHidden="1" w:unhideWhenUsed="1"/>
+    <w:lsdException w:name="Smart Link" w:semiHidden="1" w:unhideWhenUsed="1"/>
   </w:latentStyles>
   <w:style w:type="paragraph" w:default="1" w:styleId="Normal">
     <w:name w:val="Normal"/>
@@ -7457,7 +8559,6 @@
   <w:style w:type="character" w:default="1" w:styleId="DefaultParagraphFont">
     <w:name w:val="Default Paragraph Font"/>
     <w:uiPriority w:val="1"/>
-    <w:semiHidden/>
     <w:unhideWhenUsed/>
   </w:style>
   <w:style w:type="table" w:default="1" w:styleId="TableNormal">
@@ -8053,8 +9154,8 @@
       <w:u w:val="single"/>
     </w:rPr>
   </w:style>
-  <w:style w:type="character" w:customStyle="1" w:styleId="UnresolvedMention">
-    <w:name w:val="Unresolved Mention"/>
+  <w:style w:type="character" w:customStyle="1" w:styleId="UnresolvedMention1">
+    <w:name w:val="Unresolved Mention1"/>
     <w:basedOn w:val="DefaultParagraphFont"/>
     <w:uiPriority w:val="99"/>
     <w:semiHidden/>
@@ -8639,17 +9740,19 @@
 </file>
 
 <file path=customXml/item1.xml><?xml version="1.0" encoding="utf-8"?>
-<p:properties xmlns:p="http://schemas.microsoft.com/office/2006/metadata/properties" xmlns:xsi="http://www.w3.org/2001/XMLSchema-instance" xmlns:pc="http://schemas.microsoft.com/office/infopath/2007/PartnerControls">
-  <documentManagement>
-    <TaxCatchAll xmlns="692651b8-6577-4651-a352-3b631599c082" xsi:nil="true"/>
-    <lcf76f155ced4ddcb4097134ff3c332f xmlns="ff4433bc-22a3-4dac-805f-c635aff40461">
-      <Terms xmlns="http://schemas.microsoft.com/office/infopath/2007/PartnerControls"/>
-    </lcf76f155ced4ddcb4097134ff3c332f>
-  </documentManagement>
-</p:properties>
+<b:Sources xmlns:b="http://schemas.openxmlformats.org/officeDocument/2006/bibliography" xmlns="http://schemas.openxmlformats.org/officeDocument/2006/bibliography" SelectedStyle="\APASixthEditionOfficeOnline.xsl" StyleName="APA" Version="6"/>
 </file>
 
 <file path=customXml/item2.xml><?xml version="1.0" encoding="utf-8"?>
+<?mso-contentType ?>
+<FormTemplates xmlns="http://schemas.microsoft.com/sharepoint/v3/contenttype/forms">
+  <Display>DocumentLibraryForm</Display>
+  <Edit>DocumentLibraryForm</Edit>
+  <New>DocumentLibraryForm</New>
+</FormTemplates>
+</file>
+
+<file path=customXml/item3.xml><?xml version="1.0" encoding="utf-8"?>
 <ct:contentTypeSchema xmlns:ct="http://schemas.microsoft.com/office/2006/metadata/contentType" xmlns:ma="http://schemas.microsoft.com/office/2006/metadata/properties/metaAttributes" ct:_="" ma:_="" ma:contentTypeName="Document" ma:contentTypeID="0x01010085BEF43317B4F840AC0C37E0D977D82E" ma:contentTypeVersion="12" ma:contentTypeDescription="Create a new document." ma:contentTypeScope="" ma:versionID="a2338617cbfbb51b2c0d33e4cb8684b1">
   <xsd:schema xmlns:xsd="http://www.w3.org/2001/XMLSchema" xmlns:xs="http://www.w3.org/2001/XMLSchema" xmlns:p="http://schemas.microsoft.com/office/2006/metadata/properties" xmlns:ns2="ff4433bc-22a3-4dac-805f-c635aff40461" xmlns:ns3="692651b8-6577-4651-a352-3b631599c082" targetNamespace="http://schemas.microsoft.com/office/2006/metadata/properties" ma:root="true" ma:fieldsID="0f93a4889667a75834aa97db9b978e47" ns2:_="" ns3:_="">
     <xsd:import namespace="ff4433bc-22a3-4dac-805f-c635aff40461"/>
@@ -8850,31 +9953,34 @@
 </ct:contentTypeSchema>
 </file>
 
-<file path=customXml/item3.xml><?xml version="1.0" encoding="utf-8"?>
-<?mso-contentType ?>
-<FormTemplates xmlns="http://schemas.microsoft.com/sharepoint/v3/contenttype/forms">
-  <Display>DocumentLibraryForm</Display>
-  <Edit>DocumentLibraryForm</Edit>
-  <New>DocumentLibraryForm</New>
-</FormTemplates>
-</file>
-
 <file path=customXml/item4.xml><?xml version="1.0" encoding="utf-8"?>
-<b:Sources xmlns:b="http://schemas.openxmlformats.org/officeDocument/2006/bibliography" xmlns="http://schemas.openxmlformats.org/officeDocument/2006/bibliography" SelectedStyle="\APASixthEditionOfficeOnline.xsl" StyleName="APA" Version="6"/>
+<p:properties xmlns:p="http://schemas.microsoft.com/office/2006/metadata/properties" xmlns:xsi="http://www.w3.org/2001/XMLSchema-instance" xmlns:pc="http://schemas.microsoft.com/office/infopath/2007/PartnerControls">
+  <documentManagement>
+    <TaxCatchAll xmlns="692651b8-6577-4651-a352-3b631599c082" xsi:nil="true"/>
+    <lcf76f155ced4ddcb4097134ff3c332f xmlns="ff4433bc-22a3-4dac-805f-c635aff40461">
+      <Terms xmlns="http://schemas.microsoft.com/office/infopath/2007/PartnerControls"/>
+    </lcf76f155ced4ddcb4097134ff3c332f>
+  </documentManagement>
+</p:properties>
 </file>
 
 <file path=customXml/itemProps1.xml><?xml version="1.0" encoding="utf-8"?>
-<ds:datastoreItem xmlns:ds="http://schemas.openxmlformats.org/officeDocument/2006/customXml" ds:itemID="{E9D8FE69-F782-45F1-BD7D-38E143528BC3}">
+<ds:datastoreItem xmlns:ds="http://schemas.openxmlformats.org/officeDocument/2006/customXml" ds:itemID="{EC954A2E-28E0-4668-92E6-EA1FC2D35EDB}">
   <ds:schemaRefs>
-    <ds:schemaRef ds:uri="http://schemas.microsoft.com/office/2006/metadata/properties"/>
-    <ds:schemaRef ds:uri="http://schemas.microsoft.com/office/infopath/2007/PartnerControls"/>
-    <ds:schemaRef ds:uri="692651b8-6577-4651-a352-3b631599c082"/>
-    <ds:schemaRef ds:uri="ff4433bc-22a3-4dac-805f-c635aff40461"/>
+    <ds:schemaRef ds:uri="http://schemas.openxmlformats.org/officeDocument/2006/bibliography"/>
   </ds:schemaRefs>
 </ds:datastoreItem>
 </file>
 
 <file path=customXml/itemProps2.xml><?xml version="1.0" encoding="utf-8"?>
+<ds:datastoreItem xmlns:ds="http://schemas.openxmlformats.org/officeDocument/2006/customXml" ds:itemID="{899977B6-4170-4EBB-8EC3-1772808F953C}">
+  <ds:schemaRefs>
+    <ds:schemaRef ds:uri="http://schemas.microsoft.com/sharepoint/v3/contenttype/forms"/>
+  </ds:schemaRefs>
+</ds:datastoreItem>
+</file>
+
+<file path=customXml/itemProps3.xml><?xml version="1.0" encoding="utf-8"?>
 <ds:datastoreItem xmlns:ds="http://schemas.openxmlformats.org/officeDocument/2006/customXml" ds:itemID="{336297D6-A3E4-40E3-8F58-11EE5F3018B5}">
   <ds:schemaRefs>
     <ds:schemaRef ds:uri="http://schemas.microsoft.com/office/2006/metadata/contentType"/>
@@ -8893,18 +9999,13 @@
 </ds:datastoreItem>
 </file>
 
-<file path=customXml/itemProps3.xml><?xml version="1.0" encoding="utf-8"?>
-<ds:datastoreItem xmlns:ds="http://schemas.openxmlformats.org/officeDocument/2006/customXml" ds:itemID="{899977B6-4170-4EBB-8EC3-1772808F953C}">
+<file path=customXml/itemProps4.xml><?xml version="1.0" encoding="utf-8"?>
+<ds:datastoreItem xmlns:ds="http://schemas.openxmlformats.org/officeDocument/2006/customXml" ds:itemID="{E9D8FE69-F782-45F1-BD7D-38E143528BC3}">
   <ds:schemaRefs>
-    <ds:schemaRef ds:uri="http://schemas.microsoft.com/sharepoint/v3/contenttype/forms"/>
-  </ds:schemaRefs>
-</ds:datastoreItem>
-</file>
-
-<file path=customXml/itemProps4.xml><?xml version="1.0" encoding="utf-8"?>
-<ds:datastoreItem xmlns:ds="http://schemas.openxmlformats.org/officeDocument/2006/customXml" ds:itemID="{EC954A2E-28E0-4668-92E6-EA1FC2D35EDB}">
-  <ds:schemaRefs>
-    <ds:schemaRef ds:uri="http://schemas.openxmlformats.org/officeDocument/2006/bibliography"/>
+    <ds:schemaRef ds:uri="http://schemas.microsoft.com/office/2006/metadata/properties"/>
+    <ds:schemaRef ds:uri="http://schemas.microsoft.com/office/infopath/2007/PartnerControls"/>
+    <ds:schemaRef ds:uri="692651b8-6577-4651-a352-3b631599c082"/>
+    <ds:schemaRef ds:uri="ff4433bc-22a3-4dac-805f-c635aff40461"/>
   </ds:schemaRefs>
 </ds:datastoreItem>
 </file>
</xml_diff>